<commit_message>
Assignment on its way!
</commit_message>
<xml_diff>
--- a/Assignments/BigData/Assignment-Big Data HDFS.docx
+++ b/Assignments/BigData/Assignment-Big Data HDFS.docx
@@ -1,21 +1,19 @@
 
 <file path=word/document.xml><?xml version="1.0" encoding="utf-8"?>
-<w:document xmlns:o="urn:schemas-microsoft-com:office:office" xmlns:r="http://schemas.openxmlformats.org/officeDocument/2006/relationships" xmlns:v="urn:schemas-microsoft-com:vml" xmlns:w="http://schemas.openxmlformats.org/wordprocessingml/2006/main" xmlns:w10="urn:schemas-microsoft-com:office:word" xmlns:wp="http://schemas.openxmlformats.org/drawingml/2006/wordprocessingDrawing" xmlns:wps="http://schemas.microsoft.com/office/word/2010/wordprocessingShape" xmlns:wpg="http://schemas.microsoft.com/office/word/2010/wordprocessingGroup" xmlns:mc="http://schemas.openxmlformats.org/markup-compatibility/2006" xmlns:wp14="http://schemas.microsoft.com/office/word/2010/wordprocessingDrawing" xmlns:w14="http://schemas.microsoft.com/office/word/2010/wordml" mc:Ignorable="w14 wp14">
+<w:document xmlns:wpc="http://schemas.microsoft.com/office/word/2010/wordprocessingCanvas" xmlns:cx="http://schemas.microsoft.com/office/drawing/2014/chartex" xmlns:cx1="http://schemas.microsoft.com/office/drawing/2015/9/8/chartex" xmlns:cx2="http://schemas.microsoft.com/office/drawing/2015/10/21/chartex" xmlns:cx3="http://schemas.microsoft.com/office/drawing/2016/5/9/chartex" xmlns:cx4="http://schemas.microsoft.com/office/drawing/2016/5/10/chartex" xmlns:cx5="http://schemas.microsoft.com/office/drawing/2016/5/11/chartex" xmlns:cx6="http://schemas.microsoft.com/office/drawing/2016/5/12/chartex" xmlns:cx7="http://schemas.microsoft.com/office/drawing/2016/5/13/chartex" xmlns:cx8="http://schemas.microsoft.com/office/drawing/2016/5/14/chartex" xmlns:mc="http://schemas.openxmlformats.org/markup-compatibility/2006" xmlns:aink="http://schemas.microsoft.com/office/drawing/2016/ink" xmlns:am3d="http://schemas.microsoft.com/office/drawing/2017/model3d" xmlns:o="urn:schemas-microsoft-com:office:office" xmlns:oel="http://schemas.microsoft.com/office/2019/extlst" xmlns:r="http://schemas.openxmlformats.org/officeDocument/2006/relationships" xmlns:m="http://schemas.openxmlformats.org/officeDocument/2006/math" xmlns:v="urn:schemas-microsoft-com:vml" xmlns:wp14="http://schemas.microsoft.com/office/word/2010/wordprocessingDrawing" xmlns:wp="http://schemas.openxmlformats.org/drawingml/2006/wordprocessingDrawing" xmlns:w10="urn:schemas-microsoft-com:office:word" xmlns:w="http://schemas.openxmlformats.org/wordprocessingml/2006/main" xmlns:w14="http://schemas.microsoft.com/office/word/2010/wordml" xmlns:w15="http://schemas.microsoft.com/office/word/2012/wordml" xmlns:w16cex="http://schemas.microsoft.com/office/word/2018/wordml/cex" xmlns:w16cid="http://schemas.microsoft.com/office/word/2016/wordml/cid" xmlns:w16="http://schemas.microsoft.com/office/word/2018/wordml" xmlns:w16sdtdh="http://schemas.microsoft.com/office/word/2020/wordml/sdtdatahash" xmlns:w16se="http://schemas.microsoft.com/office/word/2015/wordml/symex" xmlns:wpg="http://schemas.microsoft.com/office/word/2010/wordprocessingGroup" xmlns:wpi="http://schemas.microsoft.com/office/word/2010/wordprocessingInk" xmlns:wne="http://schemas.microsoft.com/office/word/2006/wordml" xmlns:wps="http://schemas.microsoft.com/office/word/2010/wordprocessingShape" mc:Ignorable="w14 w15 w16se w16cid w16 w16cex w16sdtdh wp14">
   <w:body>
     <w:p>
       <w:pPr>
-        <w:pStyle w:val="Normal"/>
         <w:jc w:val="center"/>
         <w:rPr>
-          <w:rFonts w:cs="Calibri" w:cstheme="minorHAnsi"/>
-          <w:b/>
+          <w:rFonts w:cstheme="minorHAnsi"/>
           <w:b/>
           <w:bCs/>
         </w:rPr>
       </w:pPr>
       <w:r>
         <w:rPr>
-          <w:rFonts w:cs="Calibri" w:cstheme="minorHAnsi"/>
+          <w:rFonts w:cstheme="minorHAnsi"/>
           <w:b/>
           <w:bCs/>
         </w:rPr>
@@ -24,14 +22,13 @@
     </w:p>
     <w:p>
       <w:pPr>
-        <w:pStyle w:val="Normal"/>
-        <w:rPr>
-          <w:rFonts w:cs="Calibri" w:cstheme="minorHAnsi"/>
-        </w:rPr>
-      </w:pPr>
-      <w:r>
-        <w:rPr>
-          <w:rFonts w:cs="Calibri" w:cstheme="minorHAnsi"/>
+        <w:rPr>
+          <w:rFonts w:cstheme="minorHAnsi"/>
+        </w:rPr>
+      </w:pPr>
+      <w:r>
+        <w:rPr>
+          <w:rFonts w:cstheme="minorHAnsi"/>
         </w:rPr>
         <w:t xml:space="preserve">Problem Statement: Using Command line of HDFS, perform following tasks. </w:t>
       </w:r>
@@ -43,39 +40,25 @@
           <w:ilvl w:val="0"/>
           <w:numId w:val="1"/>
         </w:numPr>
-        <w:rPr/>
-      </w:pPr>
-      <w:r>
-        <w:rPr>
-          <w:rFonts w:cs="Courier New" w:ascii="Courier New" w:hAnsi="Courier New"/>
-        </w:rPr>
-        <w:t xml:space="preserve">Create a directory /hadoop/hdfs/ in HDFS </w:t>
-      </w:r>
-    </w:p>
-    <w:p>
-      <w:pPr>
-        <w:pStyle w:val="ListParagraph"/>
-        <w:rPr>
-          <w:rFonts w:ascii="Courier New" w:hAnsi="Courier New" w:cs="Courier New"/>
-        </w:rPr>
-      </w:pPr>
-      <w:r>
-        <w:rPr>
-          <w:rFonts w:cs="Courier New" w:ascii="Courier New" w:hAnsi="Courier New"/>
+      </w:pPr>
+      <w:r>
+        <w:rPr>
+          <w:rFonts w:ascii="Courier New" w:hAnsi="Courier New" w:cs="Courier New"/>
+          <w:noProof/>
         </w:rPr>
         <w:drawing>
-          <wp:anchor behindDoc="0" distT="0" distB="0" distL="0" distR="0" simplePos="0" locked="0" layoutInCell="1" allowOverlap="1" relativeHeight="2">
+          <wp:anchor distT="0" distB="0" distL="0" distR="0" simplePos="0" relativeHeight="2" behindDoc="0" locked="0" layoutInCell="1" allowOverlap="1" wp14:anchorId="004684A9" wp14:editId="0E155C19">
             <wp:simplePos x="0" y="0"/>
             <wp:positionH relativeFrom="column">
-              <wp:align>center</wp:align>
+              <wp:posOffset>228600</wp:posOffset>
             </wp:positionH>
             <wp:positionV relativeFrom="paragraph">
-              <wp:posOffset>635</wp:posOffset>
+              <wp:posOffset>190500</wp:posOffset>
             </wp:positionV>
-            <wp:extent cx="5274310" cy="1361440"/>
-            <wp:effectExtent l="0" t="0" r="0" b="0"/>
+            <wp:extent cx="5274310" cy="1524000"/>
+            <wp:effectExtent l="0" t="0" r="2540" b="0"/>
             <wp:wrapSquare wrapText="largest"/>
-            <wp:docPr id="1" name="Image1" descr=""/>
+            <wp:docPr id="1" name="Image1"/>
             <wp:cNvGraphicFramePr>
               <a:graphicFrameLocks xmlns:a="http://schemas.openxmlformats.org/drawingml/2006/main" noChangeAspect="1"/>
             </wp:cNvGraphicFramePr>
@@ -83,13 +66,13 @@
               <a:graphicData uri="http://schemas.openxmlformats.org/drawingml/2006/picture">
                 <pic:pic xmlns:pic="http://schemas.openxmlformats.org/drawingml/2006/picture">
                   <pic:nvPicPr>
-                    <pic:cNvPr id="1" name="Image1" descr=""/>
+                    <pic:cNvPr id="1" name="Image1"/>
                     <pic:cNvPicPr>
                       <a:picLocks noChangeAspect="1" noChangeArrowheads="1"/>
                     </pic:cNvPicPr>
                   </pic:nvPicPr>
                   <pic:blipFill>
-                    <a:blip r:embed="rId2"/>
+                    <a:blip r:embed="rId5"/>
                     <a:stretch>
                       <a:fillRect/>
                     </a:stretch>
@@ -97,7 +80,7 @@
                   <pic:spPr bwMode="auto">
                     <a:xfrm>
                       <a:off x="0" y="0"/>
-                      <a:ext cx="5274310" cy="1361440"/>
+                      <a:ext cx="5274310" cy="1524000"/>
                     </a:xfrm>
                     <a:prstGeom prst="rect">
                       <a:avLst/>
@@ -106,9 +89,54 @@
                 </pic:pic>
               </a:graphicData>
             </a:graphic>
+            <wp14:sizeRelV relativeFrom="margin">
+              <wp14:pctHeight>0</wp14:pctHeight>
+            </wp14:sizeRelV>
           </wp:anchor>
         </w:drawing>
       </w:r>
+      <w:r>
+        <w:rPr>
+          <w:rFonts w:ascii="Courier New" w:hAnsi="Courier New" w:cs="Courier New"/>
+        </w:rPr>
+        <w:t>Create a directory /</w:t>
+      </w:r>
+      <w:proofErr w:type="spellStart"/>
+      <w:r>
+        <w:rPr>
+          <w:rFonts w:ascii="Courier New" w:hAnsi="Courier New" w:cs="Courier New"/>
+        </w:rPr>
+        <w:t>hadoop</w:t>
+      </w:r>
+      <w:proofErr w:type="spellEnd"/>
+      <w:r>
+        <w:rPr>
+          <w:rFonts w:ascii="Courier New" w:hAnsi="Courier New" w:cs="Courier New"/>
+        </w:rPr>
+        <w:t>/</w:t>
+      </w:r>
+      <w:proofErr w:type="spellStart"/>
+      <w:r>
+        <w:rPr>
+          <w:rFonts w:ascii="Courier New" w:hAnsi="Courier New" w:cs="Courier New"/>
+        </w:rPr>
+        <w:t>hdfs</w:t>
+      </w:r>
+      <w:proofErr w:type="spellEnd"/>
+      <w:r>
+        <w:rPr>
+          <w:rFonts w:ascii="Courier New" w:hAnsi="Courier New" w:cs="Courier New"/>
+        </w:rPr>
+        <w:t xml:space="preserve">/ in HDFS </w:t>
+      </w:r>
+    </w:p>
+    <w:p>
+      <w:pPr>
+        <w:pStyle w:val="ListParagraph"/>
+        <w:rPr>
+          <w:rFonts w:ascii="Courier New" w:hAnsi="Courier New" w:cs="Courier New"/>
+        </w:rPr>
+      </w:pPr>
     </w:p>
     <w:p>
       <w:pPr>
@@ -117,13 +145,12 @@
           <w:ilvl w:val="0"/>
           <w:numId w:val="1"/>
         </w:numPr>
-        <w:rPr/>
       </w:pPr>
       <w:bookmarkStart w:id="0" w:name="_Hlk60239706"/>
       <w:bookmarkEnd w:id="0"/>
       <w:r>
         <w:rPr>
-          <w:rFonts w:cs="Courier New" w:ascii="Courier New" w:hAnsi="Courier New"/>
+          <w:rFonts w:ascii="Courier New" w:hAnsi="Courier New" w:cs="Courier New"/>
         </w:rPr>
         <w:t>Create a temp directory in Hadoop. Run HDFS command to delete “temp” directory.</w:t>
       </w:r>
@@ -131,18 +158,18 @@
     <w:p>
       <w:pPr>
         <w:pStyle w:val="ListParagraph"/>
-        <w:spacing w:before="1469" w:after="160"/>
-        <w:contextualSpacing/>
-        <w:rPr>
-          <w:rFonts w:ascii="Courier New" w:hAnsi="Courier New" w:cs="Courier New"/>
-        </w:rPr>
-      </w:pPr>
-      <w:r>
-        <w:rPr>
-          <w:rFonts w:cs="Courier New" w:ascii="Courier New" w:hAnsi="Courier New"/>
+        <w:spacing w:before="1469"/>
+        <w:rPr>
+          <w:rFonts w:ascii="Courier New" w:hAnsi="Courier New" w:cs="Courier New"/>
+        </w:rPr>
+      </w:pPr>
+      <w:r>
+        <w:rPr>
+          <w:rFonts w:ascii="Courier New" w:hAnsi="Courier New" w:cs="Courier New"/>
+          <w:noProof/>
         </w:rPr>
         <w:drawing>
-          <wp:anchor behindDoc="0" distT="0" distB="0" distL="0" distR="0" simplePos="0" locked="0" layoutInCell="1" allowOverlap="1" relativeHeight="3">
+          <wp:anchor distT="0" distB="0" distL="0" distR="0" simplePos="0" relativeHeight="3" behindDoc="0" locked="0" layoutInCell="1" allowOverlap="1" wp14:anchorId="004684AB" wp14:editId="004684AC">
             <wp:simplePos x="0" y="0"/>
             <wp:positionH relativeFrom="column">
               <wp:align>center</wp:align>
@@ -153,7 +180,7 @@
             <wp:extent cx="5274310" cy="178435"/>
             <wp:effectExtent l="0" t="0" r="0" b="0"/>
             <wp:wrapSquare wrapText="largest"/>
-            <wp:docPr id="2" name="Image2" descr=""/>
+            <wp:docPr id="2" name="Image2"/>
             <wp:cNvGraphicFramePr>
               <a:graphicFrameLocks xmlns:a="http://schemas.openxmlformats.org/drawingml/2006/main" noChangeAspect="1"/>
             </wp:cNvGraphicFramePr>
@@ -161,13 +188,13 @@
               <a:graphicData uri="http://schemas.openxmlformats.org/drawingml/2006/picture">
                 <pic:pic xmlns:pic="http://schemas.openxmlformats.org/drawingml/2006/picture">
                   <pic:nvPicPr>
-                    <pic:cNvPr id="2" name="Image2" descr=""/>
+                    <pic:cNvPr id="2" name="Image2"/>
                     <pic:cNvPicPr>
                       <a:picLocks noChangeAspect="1" noChangeArrowheads="1"/>
                     </pic:cNvPicPr>
                   </pic:nvPicPr>
                   <pic:blipFill>
-                    <a:blip r:embed="rId3"/>
+                    <a:blip r:embed="rId6"/>
                     <a:stretch>
                       <a:fillRect/>
                     </a:stretch>
@@ -186,8 +213,14 @@
             </a:graphic>
           </wp:anchor>
         </w:drawing>
+      </w:r>
+      <w:r>
+        <w:rPr>
+          <w:rFonts w:ascii="Courier New" w:hAnsi="Courier New" w:cs="Courier New"/>
+          <w:noProof/>
+        </w:rPr>
         <w:drawing>
-          <wp:anchor behindDoc="0" distT="0" distB="0" distL="0" distR="0" simplePos="0" locked="0" layoutInCell="1" allowOverlap="1" relativeHeight="4">
+          <wp:anchor distT="0" distB="0" distL="0" distR="0" simplePos="0" relativeHeight="4" behindDoc="0" locked="0" layoutInCell="1" allowOverlap="1" wp14:anchorId="004684AD" wp14:editId="004684AE">
             <wp:simplePos x="0" y="0"/>
             <wp:positionH relativeFrom="column">
               <wp:posOffset>228600</wp:posOffset>
@@ -198,7 +231,7 @@
             <wp:extent cx="5274310" cy="754380"/>
             <wp:effectExtent l="0" t="0" r="0" b="0"/>
             <wp:wrapSquare wrapText="largest"/>
-            <wp:docPr id="3" name="Image3" descr=""/>
+            <wp:docPr id="3" name="Image3"/>
             <wp:cNvGraphicFramePr>
               <a:graphicFrameLocks xmlns:a="http://schemas.openxmlformats.org/drawingml/2006/main" noChangeAspect="1"/>
             </wp:cNvGraphicFramePr>
@@ -206,13 +239,13 @@
               <a:graphicData uri="http://schemas.openxmlformats.org/drawingml/2006/picture">
                 <pic:pic xmlns:pic="http://schemas.openxmlformats.org/drawingml/2006/picture">
                   <pic:nvPicPr>
-                    <pic:cNvPr id="3" name="Image3" descr=""/>
+                    <pic:cNvPr id="3" name="Image3"/>
                     <pic:cNvPicPr>
                       <a:picLocks noChangeAspect="1" noChangeArrowheads="1"/>
                     </pic:cNvPicPr>
                   </pic:nvPicPr>
                   <pic:blipFill>
-                    <a:blip r:embed="rId4"/>
+                    <a:blip r:embed="rId7"/>
                     <a:stretch>
                       <a:fillRect/>
                     </a:stretch>
@@ -240,32 +273,46 @@
           <w:ilvl w:val="0"/>
           <w:numId w:val="1"/>
         </w:numPr>
-        <w:rPr/>
-      </w:pPr>
-      <w:bookmarkStart w:id="1" w:name="__DdeLink__76_404273992"/>
-      <w:bookmarkStart w:id="2" w:name="_Hlk60240188"/>
+      </w:pPr>
+      <w:bookmarkStart w:id="1" w:name="_Hlk60240188"/>
+      <w:bookmarkStart w:id="2" w:name="__DdeLink__76_404273992"/>
+      <w:bookmarkEnd w:id="1"/>
+      <w:r>
+        <w:rPr>
+          <w:rFonts w:ascii="Courier New" w:hAnsi="Courier New" w:cs="Courier New"/>
+        </w:rPr>
+        <w:t xml:space="preserve">List all the files/directories for the given </w:t>
+      </w:r>
+      <w:proofErr w:type="spellStart"/>
+      <w:r>
+        <w:rPr>
+          <w:rFonts w:ascii="Courier New" w:hAnsi="Courier New" w:cs="Courier New"/>
+        </w:rPr>
+        <w:t>hdfs</w:t>
+      </w:r>
+      <w:proofErr w:type="spellEnd"/>
+      <w:r>
+        <w:rPr>
+          <w:rFonts w:ascii="Courier New" w:hAnsi="Courier New" w:cs="Courier New"/>
+        </w:rPr>
+        <w:t xml:space="preserve"> destination path.</w:t>
+      </w:r>
       <w:bookmarkEnd w:id="2"/>
-      <w:r>
-        <w:rPr>
-          <w:rFonts w:cs="Courier New" w:ascii="Courier New" w:hAnsi="Courier New"/>
-        </w:rPr>
-        <w:t>List all the files/directories for the given hdfs destination path.</w:t>
-      </w:r>
-      <w:bookmarkEnd w:id="1"/>
-    </w:p>
-    <w:p>
-      <w:pPr>
-        <w:pStyle w:val="ListParagraph"/>
-        <w:rPr>
-          <w:rFonts w:ascii="Courier New" w:hAnsi="Courier New" w:cs="Courier New"/>
-        </w:rPr>
-      </w:pPr>
-      <w:r>
-        <w:rPr>
-          <w:rFonts w:cs="Courier New" w:ascii="Courier New" w:hAnsi="Courier New"/>
+    </w:p>
+    <w:p>
+      <w:pPr>
+        <w:pStyle w:val="ListParagraph"/>
+        <w:rPr>
+          <w:rFonts w:ascii="Courier New" w:hAnsi="Courier New" w:cs="Courier New"/>
+        </w:rPr>
+      </w:pPr>
+      <w:r>
+        <w:rPr>
+          <w:rFonts w:ascii="Courier New" w:hAnsi="Courier New" w:cs="Courier New"/>
+          <w:noProof/>
         </w:rPr>
         <w:drawing>
-          <wp:anchor behindDoc="0" distT="0" distB="0" distL="0" distR="0" simplePos="0" locked="0" layoutInCell="1" allowOverlap="1" relativeHeight="5">
+          <wp:anchor distT="0" distB="0" distL="0" distR="0" simplePos="0" relativeHeight="5" behindDoc="0" locked="0" layoutInCell="1" allowOverlap="1" wp14:anchorId="004684AF" wp14:editId="004684B0">
             <wp:simplePos x="0" y="0"/>
             <wp:positionH relativeFrom="column">
               <wp:align>center</wp:align>
@@ -276,7 +323,7 @@
             <wp:extent cx="5274310" cy="1531620"/>
             <wp:effectExtent l="0" t="0" r="0" b="0"/>
             <wp:wrapSquare wrapText="largest"/>
-            <wp:docPr id="4" name="Image4" descr=""/>
+            <wp:docPr id="4" name="Image4"/>
             <wp:cNvGraphicFramePr>
               <a:graphicFrameLocks xmlns:a="http://schemas.openxmlformats.org/drawingml/2006/main" noChangeAspect="1"/>
             </wp:cNvGraphicFramePr>
@@ -284,13 +331,13 @@
               <a:graphicData uri="http://schemas.openxmlformats.org/drawingml/2006/picture">
                 <pic:pic xmlns:pic="http://schemas.openxmlformats.org/drawingml/2006/picture">
                   <pic:nvPicPr>
-                    <pic:cNvPr id="4" name="Image4" descr=""/>
+                    <pic:cNvPr id="4" name="Image4"/>
                     <pic:cNvPicPr>
                       <a:picLocks noChangeAspect="1" noChangeArrowheads="1"/>
                     </pic:cNvPicPr>
                   </pic:nvPicPr>
                   <pic:blipFill>
-                    <a:blip r:embed="rId5"/>
+                    <a:blip r:embed="rId8"/>
                     <a:stretch>
                       <a:fillRect/>
                     </a:stretch>
@@ -318,7 +365,6 @@
           <w:ilvl w:val="0"/>
           <w:numId w:val="1"/>
         </w:numPr>
-        <w:rPr/>
       </w:pPr>
       <w:bookmarkStart w:id="3" w:name="_Hlk60240318"/>
       <w:bookmarkStart w:id="4" w:name="_Hlk602401881"/>
@@ -326,24 +372,39 @@
       <w:bookmarkEnd w:id="4"/>
       <w:r>
         <w:rPr>
-          <w:rFonts w:cs="Courier New" w:ascii="Courier New" w:hAnsi="Courier New"/>
-        </w:rPr>
-        <w:t>Command that will list the directories in /hadoop folder.</w:t>
-      </w:r>
-    </w:p>
-    <w:p>
-      <w:pPr>
-        <w:pStyle w:val="ListParagraph"/>
-        <w:rPr>
-          <w:rFonts w:ascii="Courier New" w:hAnsi="Courier New" w:cs="Courier New"/>
-        </w:rPr>
-      </w:pPr>
-      <w:r>
-        <w:rPr>
-          <w:rFonts w:cs="Courier New" w:ascii="Courier New" w:hAnsi="Courier New"/>
+          <w:rFonts w:ascii="Courier New" w:hAnsi="Courier New" w:cs="Courier New"/>
+        </w:rPr>
+        <w:t>Command that will list the directories in /</w:t>
+      </w:r>
+      <w:proofErr w:type="spellStart"/>
+      <w:r>
+        <w:rPr>
+          <w:rFonts w:ascii="Courier New" w:hAnsi="Courier New" w:cs="Courier New"/>
+        </w:rPr>
+        <w:t>hadoop</w:t>
+      </w:r>
+      <w:proofErr w:type="spellEnd"/>
+      <w:r>
+        <w:rPr>
+          <w:rFonts w:ascii="Courier New" w:hAnsi="Courier New" w:cs="Courier New"/>
+        </w:rPr>
+        <w:t xml:space="preserve"> folder.</w:t>
+      </w:r>
+    </w:p>
+    <w:p>
+      <w:pPr>
+        <w:pStyle w:val="ListParagraph"/>
+        <w:rPr>
+          <w:rFonts w:ascii="Courier New" w:hAnsi="Courier New" w:cs="Courier New"/>
+        </w:rPr>
+      </w:pPr>
+      <w:r>
+        <w:rPr>
+          <w:rFonts w:ascii="Courier New" w:hAnsi="Courier New" w:cs="Courier New"/>
+          <w:noProof/>
         </w:rPr>
         <w:drawing>
-          <wp:anchor behindDoc="0" distT="0" distB="0" distL="0" distR="0" simplePos="0" locked="0" layoutInCell="1" allowOverlap="1" relativeHeight="7">
+          <wp:anchor distT="0" distB="0" distL="0" distR="0" simplePos="0" relativeHeight="7" behindDoc="0" locked="0" layoutInCell="1" allowOverlap="1" wp14:anchorId="004684B1" wp14:editId="004684B2">
             <wp:simplePos x="0" y="0"/>
             <wp:positionH relativeFrom="column">
               <wp:align>center</wp:align>
@@ -354,7 +415,7 @@
             <wp:extent cx="5274310" cy="288290"/>
             <wp:effectExtent l="0" t="0" r="0" b="0"/>
             <wp:wrapSquare wrapText="largest"/>
-            <wp:docPr id="5" name="Image5" descr=""/>
+            <wp:docPr id="5" name="Image5"/>
             <wp:cNvGraphicFramePr>
               <a:graphicFrameLocks xmlns:a="http://schemas.openxmlformats.org/drawingml/2006/main" noChangeAspect="1"/>
             </wp:cNvGraphicFramePr>
@@ -362,13 +423,13 @@
               <a:graphicData uri="http://schemas.openxmlformats.org/drawingml/2006/picture">
                 <pic:pic xmlns:pic="http://schemas.openxmlformats.org/drawingml/2006/picture">
                   <pic:nvPicPr>
-                    <pic:cNvPr id="5" name="Image5" descr=""/>
+                    <pic:cNvPr id="5" name="Image5"/>
                     <pic:cNvPicPr>
                       <a:picLocks noChangeAspect="1" noChangeArrowheads="1"/>
                     </pic:cNvPicPr>
                   </pic:nvPicPr>
                   <pic:blipFill>
-                    <a:blip r:embed="rId6"/>
+                    <a:blip r:embed="rId9"/>
                     <a:stretch>
                       <a:fillRect/>
                     </a:stretch>
@@ -396,7 +457,6 @@
           <w:ilvl w:val="0"/>
           <w:numId w:val="1"/>
         </w:numPr>
-        <w:rPr/>
       </w:pPr>
       <w:bookmarkStart w:id="5" w:name="_Hlk60243847"/>
       <w:bookmarkStart w:id="6" w:name="_Hlk60240521"/>
@@ -404,22 +464,52 @@
       <w:bookmarkEnd w:id="6"/>
       <w:r>
         <w:rPr>
-          <w:rFonts w:cs="Courier New" w:ascii="Courier New" w:hAnsi="Courier New"/>
-        </w:rPr>
-        <w:t>Command to list recursively all files in hadoop directory and all subdirectories in hadoop directory</w:t>
-      </w:r>
-    </w:p>
-    <w:p>
-      <w:pPr>
-        <w:pStyle w:val="ListParagraph"/>
-        <w:rPr>
-          <w:rFonts w:ascii="Courier New" w:hAnsi="Courier New" w:cs="Courier New"/>
-        </w:rPr>
-      </w:pPr>
-      <w:r>
-        <w:rPr/>
+          <w:rFonts w:ascii="Courier New" w:hAnsi="Courier New" w:cs="Courier New"/>
+        </w:rPr>
+        <w:t xml:space="preserve">Command to list recursively all files in </w:t>
+      </w:r>
+      <w:proofErr w:type="spellStart"/>
+      <w:r>
+        <w:rPr>
+          <w:rFonts w:ascii="Courier New" w:hAnsi="Courier New" w:cs="Courier New"/>
+        </w:rPr>
+        <w:t>hadoop</w:t>
+      </w:r>
+      <w:proofErr w:type="spellEnd"/>
+      <w:r>
+        <w:rPr>
+          <w:rFonts w:ascii="Courier New" w:hAnsi="Courier New" w:cs="Courier New"/>
+        </w:rPr>
+        <w:t xml:space="preserve"> directory and all subdirectories in </w:t>
+      </w:r>
+      <w:proofErr w:type="spellStart"/>
+      <w:r>
+        <w:rPr>
+          <w:rFonts w:ascii="Courier New" w:hAnsi="Courier New" w:cs="Courier New"/>
+        </w:rPr>
+        <w:t>hadoop</w:t>
+      </w:r>
+      <w:proofErr w:type="spellEnd"/>
+      <w:r>
+        <w:rPr>
+          <w:rFonts w:ascii="Courier New" w:hAnsi="Courier New" w:cs="Courier New"/>
+        </w:rPr>
+        <w:t xml:space="preserve"> directory</w:t>
+      </w:r>
+    </w:p>
+    <w:p>
+      <w:pPr>
+        <w:pStyle w:val="ListParagraph"/>
+        <w:rPr>
+          <w:rFonts w:ascii="Courier New" w:hAnsi="Courier New" w:cs="Courier New"/>
+        </w:rPr>
+      </w:pPr>
+      <w:r>
+        <w:rPr>
+          <w:noProof/>
+        </w:rPr>
         <w:drawing>
-          <wp:anchor behindDoc="0" distT="0" distB="0" distL="0" distR="0" simplePos="0" locked="0" layoutInCell="1" allowOverlap="1" relativeHeight="6">
+          <wp:anchor distT="0" distB="0" distL="0" distR="0" simplePos="0" relativeHeight="6" behindDoc="0" locked="0" layoutInCell="1" allowOverlap="1" wp14:anchorId="004684B3" wp14:editId="004684B4">
             <wp:simplePos x="0" y="0"/>
             <wp:positionH relativeFrom="column">
               <wp:align>center</wp:align>
@@ -430,7 +520,7 @@
             <wp:extent cx="5274310" cy="309880"/>
             <wp:effectExtent l="0" t="0" r="0" b="0"/>
             <wp:wrapSquare wrapText="largest"/>
-            <wp:docPr id="6" name="Image6" descr=""/>
+            <wp:docPr id="6" name="Image6"/>
             <wp:cNvGraphicFramePr>
               <a:graphicFrameLocks xmlns:a="http://schemas.openxmlformats.org/drawingml/2006/main" noChangeAspect="1"/>
             </wp:cNvGraphicFramePr>
@@ -438,13 +528,13 @@
               <a:graphicData uri="http://schemas.openxmlformats.org/drawingml/2006/picture">
                 <pic:pic xmlns:pic="http://schemas.openxmlformats.org/drawingml/2006/picture">
                   <pic:nvPicPr>
-                    <pic:cNvPr id="6" name="Image6" descr=""/>
+                    <pic:cNvPr id="6" name="Image6"/>
                     <pic:cNvPicPr>
                       <a:picLocks noChangeAspect="1" noChangeArrowheads="1"/>
                     </pic:cNvPicPr>
                   </pic:nvPicPr>
                   <pic:blipFill>
-                    <a:blip r:embed="rId7"/>
+                    <a:blip r:embed="rId10"/>
                     <a:stretch>
                       <a:fillRect/>
                     </a:stretch>
@@ -472,20 +562,14 @@
           <w:rFonts w:ascii="Courier New" w:hAnsi="Courier New" w:cs="Courier New"/>
         </w:rPr>
       </w:pPr>
-      <w:r>
-        <w:rPr/>
-      </w:r>
-    </w:p>
-    <w:p>
-      <w:pPr>
-        <w:pStyle w:val="ListParagraph"/>
-        <w:rPr>
-          <w:rFonts w:ascii="Courier New" w:hAnsi="Courier New" w:cs="Courier New"/>
-        </w:rPr>
-      </w:pPr>
-      <w:r>
-        <w:rPr/>
-      </w:r>
+    </w:p>
+    <w:p>
+      <w:pPr>
+        <w:pStyle w:val="ListParagraph"/>
+        <w:rPr>
+          <w:rFonts w:ascii="Courier New" w:hAnsi="Courier New" w:cs="Courier New"/>
+        </w:rPr>
+      </w:pPr>
     </w:p>
     <w:p>
       <w:pPr>
@@ -494,7 +578,6 @@
           <w:ilvl w:val="0"/>
           <w:numId w:val="1"/>
         </w:numPr>
-        <w:rPr/>
       </w:pPr>
       <w:bookmarkStart w:id="7" w:name="_Hlk60240849"/>
       <w:bookmarkStart w:id="8" w:name="_Hlk602438471"/>
@@ -502,22 +585,67 @@
       <w:bookmarkEnd w:id="8"/>
       <w:r>
         <w:rPr>
-          <w:rFonts w:cs="Courier New" w:ascii="Courier New" w:hAnsi="Courier New"/>
-        </w:rPr>
-        <w:t>List all the files inside /hadoop/hdfs/ directory which starts with 'dir'.</w:t>
-      </w:r>
-    </w:p>
-    <w:p>
-      <w:pPr>
-        <w:pStyle w:val="ListParagraph"/>
-        <w:rPr>
-          <w:rFonts w:ascii="Courier New" w:hAnsi="Courier New" w:cs="Courier New"/>
-        </w:rPr>
-      </w:pPr>
-      <w:r>
-        <w:rPr/>
+          <w:rFonts w:ascii="Courier New" w:hAnsi="Courier New" w:cs="Courier New"/>
+        </w:rPr>
+        <w:t>List all the files inside /</w:t>
+      </w:r>
+      <w:proofErr w:type="spellStart"/>
+      <w:r>
+        <w:rPr>
+          <w:rFonts w:ascii="Courier New" w:hAnsi="Courier New" w:cs="Courier New"/>
+        </w:rPr>
+        <w:t>hadoop</w:t>
+      </w:r>
+      <w:proofErr w:type="spellEnd"/>
+      <w:r>
+        <w:rPr>
+          <w:rFonts w:ascii="Courier New" w:hAnsi="Courier New" w:cs="Courier New"/>
+        </w:rPr>
+        <w:t>/</w:t>
+      </w:r>
+      <w:proofErr w:type="spellStart"/>
+      <w:r>
+        <w:rPr>
+          <w:rFonts w:ascii="Courier New" w:hAnsi="Courier New" w:cs="Courier New"/>
+        </w:rPr>
+        <w:t>hdfs</w:t>
+      </w:r>
+      <w:proofErr w:type="spellEnd"/>
+      <w:r>
+        <w:rPr>
+          <w:rFonts w:ascii="Courier New" w:hAnsi="Courier New" w:cs="Courier New"/>
+        </w:rPr>
+        <w:t>/ directory which starts with '</w:t>
+      </w:r>
+      <w:proofErr w:type="spellStart"/>
+      <w:r>
+        <w:rPr>
+          <w:rFonts w:ascii="Courier New" w:hAnsi="Courier New" w:cs="Courier New"/>
+        </w:rPr>
+        <w:t>dir</w:t>
+      </w:r>
+      <w:proofErr w:type="spellEnd"/>
+      <w:r>
+        <w:rPr>
+          <w:rFonts w:ascii="Courier New" w:hAnsi="Courier New" w:cs="Courier New"/>
+        </w:rPr>
+        <w:t>'.</w:t>
+      </w:r>
+    </w:p>
+    <w:p>
+      <w:pPr>
+        <w:pStyle w:val="ListParagraph"/>
+        <w:rPr>
+          <w:rFonts w:ascii="Courier New" w:hAnsi="Courier New" w:cs="Courier New"/>
+        </w:rPr>
+      </w:pPr>
+      <w:r>
+        <w:rPr>
+          <w:noProof/>
+        </w:rPr>
+        <w:lastRenderedPageBreak/>
         <w:drawing>
-          <wp:anchor behindDoc="0" distT="0" distB="0" distL="0" distR="0" simplePos="0" locked="0" layoutInCell="1" allowOverlap="1" relativeHeight="9">
+          <wp:anchor distT="0" distB="0" distL="0" distR="0" simplePos="0" relativeHeight="9" behindDoc="0" locked="0" layoutInCell="1" allowOverlap="1" wp14:anchorId="004684B5" wp14:editId="004684B6">
             <wp:simplePos x="0" y="0"/>
             <wp:positionH relativeFrom="column">
               <wp:align>center</wp:align>
@@ -528,7 +656,7 @@
             <wp:extent cx="5274310" cy="666115"/>
             <wp:effectExtent l="0" t="0" r="0" b="0"/>
             <wp:wrapSquare wrapText="largest"/>
-            <wp:docPr id="7" name="Image7" descr=""/>
+            <wp:docPr id="7" name="Image7"/>
             <wp:cNvGraphicFramePr>
               <a:graphicFrameLocks xmlns:a="http://schemas.openxmlformats.org/drawingml/2006/main" noChangeAspect="1"/>
             </wp:cNvGraphicFramePr>
@@ -536,13 +664,13 @@
               <a:graphicData uri="http://schemas.openxmlformats.org/drawingml/2006/picture">
                 <pic:pic xmlns:pic="http://schemas.openxmlformats.org/drawingml/2006/picture">
                   <pic:nvPicPr>
-                    <pic:cNvPr id="7" name="Image7" descr=""/>
+                    <pic:cNvPr id="7" name="Image7"/>
                     <pic:cNvPicPr>
                       <a:picLocks noChangeAspect="1" noChangeArrowheads="1"/>
                     </pic:cNvPicPr>
                   </pic:nvPicPr>
                   <pic:blipFill>
-                    <a:blip r:embed="rId8"/>
+                    <a:blip r:embed="rId11"/>
                     <a:stretch>
                       <a:fillRect/>
                     </a:stretch>
@@ -570,30 +698,31 @@
           <w:ilvl w:val="0"/>
           <w:numId w:val="1"/>
         </w:numPr>
-        <w:rPr/>
-      </w:pPr>
-      <w:bookmarkStart w:id="9" w:name="_Hlk60241021"/>
-      <w:bookmarkStart w:id="10" w:name="_Hlk60241271"/>
+      </w:pPr>
+      <w:bookmarkStart w:id="9" w:name="_Hlk60241271"/>
+      <w:bookmarkStart w:id="10" w:name="_Hlk60241021"/>
+      <w:bookmarkEnd w:id="9"/>
+      <w:r>
+        <w:rPr>
+          <w:rFonts w:ascii="Courier New" w:hAnsi="Courier New" w:cs="Courier New"/>
+        </w:rPr>
+        <w:t>Create a temp.txt file. Copies this file from local file system to HDFS</w:t>
+      </w:r>
       <w:bookmarkEnd w:id="10"/>
-      <w:r>
-        <w:rPr>
-          <w:rFonts w:cs="Courier New" w:ascii="Courier New" w:hAnsi="Courier New"/>
-        </w:rPr>
-        <w:t>Create a temp.txt file. Copies this file from local file system to HDFS</w:t>
-      </w:r>
-      <w:bookmarkEnd w:id="9"/>
-    </w:p>
-    <w:p>
-      <w:pPr>
-        <w:pStyle w:val="ListParagraph"/>
-        <w:rPr>
-          <w:rFonts w:ascii="Courier New" w:hAnsi="Courier New" w:cs="Courier New"/>
-        </w:rPr>
-      </w:pPr>
-      <w:r>
-        <w:rPr/>
+    </w:p>
+    <w:p>
+      <w:pPr>
+        <w:pStyle w:val="ListParagraph"/>
+        <w:rPr>
+          <w:rFonts w:ascii="Courier New" w:hAnsi="Courier New" w:cs="Courier New"/>
+        </w:rPr>
+      </w:pPr>
+      <w:r>
+        <w:rPr>
+          <w:noProof/>
+        </w:rPr>
         <w:drawing>
-          <wp:anchor behindDoc="0" distT="0" distB="0" distL="0" distR="0" simplePos="0" locked="0" layoutInCell="1" allowOverlap="1" relativeHeight="8">
+          <wp:anchor distT="0" distB="0" distL="0" distR="0" simplePos="0" relativeHeight="8" behindDoc="0" locked="0" layoutInCell="1" allowOverlap="1" wp14:anchorId="004684B7" wp14:editId="004684B8">
             <wp:simplePos x="0" y="0"/>
             <wp:positionH relativeFrom="column">
               <wp:align>center</wp:align>
@@ -604,7 +733,7 @@
             <wp:extent cx="5274310" cy="716280"/>
             <wp:effectExtent l="0" t="0" r="0" b="0"/>
             <wp:wrapSquare wrapText="largest"/>
-            <wp:docPr id="8" name="Image8" descr=""/>
+            <wp:docPr id="8" name="Image8"/>
             <wp:cNvGraphicFramePr>
               <a:graphicFrameLocks xmlns:a="http://schemas.openxmlformats.org/drawingml/2006/main" noChangeAspect="1"/>
             </wp:cNvGraphicFramePr>
@@ -612,13 +741,13 @@
               <a:graphicData uri="http://schemas.openxmlformats.org/drawingml/2006/picture">
                 <pic:pic xmlns:pic="http://schemas.openxmlformats.org/drawingml/2006/picture">
                   <pic:nvPicPr>
-                    <pic:cNvPr id="8" name="Image8" descr=""/>
+                    <pic:cNvPr id="8" name="Image8"/>
                     <pic:cNvPicPr>
                       <a:picLocks noChangeAspect="1" noChangeArrowheads="1"/>
                     </pic:cNvPicPr>
                   </pic:nvPicPr>
                   <pic:blipFill>
-                    <a:blip r:embed="rId9"/>
+                    <a:blip r:embed="rId12"/>
                     <a:stretch>
                       <a:fillRect/>
                     </a:stretch>
@@ -637,8 +766,13 @@
             </a:graphic>
           </wp:anchor>
         </w:drawing>
+      </w:r>
+      <w:r>
+        <w:rPr>
+          <w:noProof/>
+        </w:rPr>
         <w:drawing>
-          <wp:anchor behindDoc="0" distT="0" distB="0" distL="0" distR="0" simplePos="0" locked="0" layoutInCell="1" allowOverlap="1" relativeHeight="10">
+          <wp:anchor distT="0" distB="0" distL="0" distR="0" simplePos="0" relativeHeight="10" behindDoc="0" locked="0" layoutInCell="1" allowOverlap="1" wp14:anchorId="004684B9" wp14:editId="004684BA">
             <wp:simplePos x="0" y="0"/>
             <wp:positionH relativeFrom="column">
               <wp:posOffset>119380</wp:posOffset>
@@ -649,7 +783,7 @@
             <wp:extent cx="5274310" cy="276225"/>
             <wp:effectExtent l="0" t="0" r="0" b="0"/>
             <wp:wrapSquare wrapText="largest"/>
-            <wp:docPr id="9" name="Image9" descr=""/>
+            <wp:docPr id="9" name="Image9"/>
             <wp:cNvGraphicFramePr>
               <a:graphicFrameLocks xmlns:a="http://schemas.openxmlformats.org/drawingml/2006/main" noChangeAspect="1"/>
             </wp:cNvGraphicFramePr>
@@ -657,13 +791,13 @@
               <a:graphicData uri="http://schemas.openxmlformats.org/drawingml/2006/picture">
                 <pic:pic xmlns:pic="http://schemas.openxmlformats.org/drawingml/2006/picture">
                   <pic:nvPicPr>
-                    <pic:cNvPr id="9" name="Image9" descr=""/>
+                    <pic:cNvPr id="9" name="Image9"/>
                     <pic:cNvPicPr>
                       <a:picLocks noChangeAspect="1" noChangeArrowheads="1"/>
                     </pic:cNvPicPr>
                   </pic:nvPicPr>
                   <pic:blipFill>
-                    <a:blip r:embed="rId10"/>
+                    <a:blip r:embed="rId13"/>
                     <a:stretch>
                       <a:fillRect/>
                     </a:stretch>
@@ -691,11 +825,10 @@
           <w:ilvl w:val="0"/>
           <w:numId w:val="1"/>
         </w:numPr>
-        <w:rPr/>
-      </w:pPr>
-      <w:r>
-        <w:rPr>
-          <w:rFonts w:cs="Courier New" w:ascii="Courier New" w:hAnsi="Courier New"/>
+      </w:pPr>
+      <w:r>
+        <w:rPr>
+          <w:rFonts w:ascii="Courier New" w:hAnsi="Courier New" w:cs="Courier New"/>
         </w:rPr>
         <w:t>Copies the file from HDFS to local file system.</w:t>
       </w:r>
@@ -708,7 +841,44 @@
         </w:rPr>
       </w:pPr>
       <w:r>
-        <w:rPr/>
+        <w:rPr>
+          <w:noProof/>
+        </w:rPr>
+        <w:drawing>
+          <wp:inline distT="0" distB="0" distL="0" distR="0" wp14:anchorId="0D186CD6" wp14:editId="7D14142C">
+            <wp:extent cx="5324475" cy="342900"/>
+            <wp:effectExtent l="0" t="0" r="9525" b="0"/>
+            <wp:docPr id="10" name="Picture 10"/>
+            <wp:cNvGraphicFramePr>
+              <a:graphicFrameLocks xmlns:a="http://schemas.openxmlformats.org/drawingml/2006/main" noChangeAspect="1"/>
+            </wp:cNvGraphicFramePr>
+            <a:graphic xmlns:a="http://schemas.openxmlformats.org/drawingml/2006/main">
+              <a:graphicData uri="http://schemas.openxmlformats.org/drawingml/2006/picture">
+                <pic:pic xmlns:pic="http://schemas.openxmlformats.org/drawingml/2006/picture">
+                  <pic:nvPicPr>
+                    <pic:cNvPr id="1" name=""/>
+                    <pic:cNvPicPr/>
+                  </pic:nvPicPr>
+                  <pic:blipFill>
+                    <a:blip r:embed="rId14"/>
+                    <a:stretch>
+                      <a:fillRect/>
+                    </a:stretch>
+                  </pic:blipFill>
+                  <pic:spPr>
+                    <a:xfrm>
+                      <a:off x="0" y="0"/>
+                      <a:ext cx="5324475" cy="342900"/>
+                    </a:xfrm>
+                    <a:prstGeom prst="rect">
+                      <a:avLst/>
+                    </a:prstGeom>
+                  </pic:spPr>
+                </pic:pic>
+              </a:graphicData>
+            </a:graphic>
+          </wp:inline>
+        </w:drawing>
       </w:r>
     </w:p>
     <w:p>
@@ -724,12 +894,65 @@
       </w:pPr>
       <w:r>
         <w:rPr>
-          <w:rFonts w:cs="Courier New" w:ascii="Courier New" w:hAnsi="Courier New"/>
+          <w:rFonts w:ascii="Courier New" w:hAnsi="Courier New" w:cs="Courier New"/>
         </w:rPr>
         <w:t>Command to copy from local directory with the source being restricted to a local file reference.</w:t>
       </w:r>
       <w:bookmarkStart w:id="11" w:name="_Hlk60241989"/>
       <w:bookmarkEnd w:id="11"/>
+    </w:p>
+    <w:p>
+      <w:pPr>
+        <w:rPr>
+          <w:rFonts w:ascii="Courier New" w:hAnsi="Courier New" w:cs="Courier New"/>
+        </w:rPr>
+      </w:pPr>
+      <w:r>
+        <w:rPr>
+          <w:rFonts w:ascii="Courier New" w:hAnsi="Courier New" w:cs="Courier New"/>
+        </w:rPr>
+        <w:t xml:space="preserve">     </w:t>
+      </w:r>
+      <w:r>
+        <w:rPr>
+          <w:noProof/>
+        </w:rPr>
+        <w:drawing>
+          <wp:inline distT="0" distB="0" distL="0" distR="0" wp14:anchorId="502B96AD" wp14:editId="33404716">
+            <wp:extent cx="5200650" cy="361950"/>
+            <wp:effectExtent l="0" t="0" r="0" b="0"/>
+            <wp:docPr id="11" name="Picture 11"/>
+            <wp:cNvGraphicFramePr>
+              <a:graphicFrameLocks xmlns:a="http://schemas.openxmlformats.org/drawingml/2006/main" noChangeAspect="1"/>
+            </wp:cNvGraphicFramePr>
+            <a:graphic xmlns:a="http://schemas.openxmlformats.org/drawingml/2006/main">
+              <a:graphicData uri="http://schemas.openxmlformats.org/drawingml/2006/picture">
+                <pic:pic xmlns:pic="http://schemas.openxmlformats.org/drawingml/2006/picture">
+                  <pic:nvPicPr>
+                    <pic:cNvPr id="1" name=""/>
+                    <pic:cNvPicPr/>
+                  </pic:nvPicPr>
+                  <pic:blipFill>
+                    <a:blip r:embed="rId15"/>
+                    <a:stretch>
+                      <a:fillRect/>
+                    </a:stretch>
+                  </pic:blipFill>
+                  <pic:spPr>
+                    <a:xfrm>
+                      <a:off x="0" y="0"/>
+                      <a:ext cx="5200650" cy="361950"/>
+                    </a:xfrm>
+                    <a:prstGeom prst="rect">
+                      <a:avLst/>
+                    </a:prstGeom>
+                  </pic:spPr>
+                </pic:pic>
+              </a:graphicData>
+            </a:graphic>
+          </wp:inline>
+        </w:drawing>
+      </w:r>
     </w:p>
     <w:p>
       <w:pPr>
@@ -744,14 +967,67 @@
       </w:pPr>
       <w:r>
         <w:rPr>
-          <w:rFonts w:cs="Courier New" w:ascii="Courier New" w:hAnsi="Courier New"/>
+          <w:rFonts w:ascii="Courier New" w:hAnsi="Courier New" w:cs="Courier New"/>
         </w:rPr>
         <w:t>Command to copies to local directory with the source being restricted to a local file reference.</w:t>
       </w:r>
-      <w:bookmarkStart w:id="12" w:name="_Hlk60242136"/>
+      <w:bookmarkStart w:id="12" w:name="_Hlk602419891"/>
       <w:bookmarkStart w:id="13" w:name="_Hlk60242238"/>
-      <w:bookmarkStart w:id="14" w:name="_Hlk602419891"/>
-      <w:bookmarkEnd w:id="14"/>
+      <w:bookmarkStart w:id="14" w:name="_Hlk60242136"/>
+      <w:bookmarkEnd w:id="12"/>
+    </w:p>
+    <w:p>
+      <w:pPr>
+        <w:rPr>
+          <w:rFonts w:ascii="Courier New" w:hAnsi="Courier New" w:cs="Courier New"/>
+        </w:rPr>
+      </w:pPr>
+      <w:r>
+        <w:rPr>
+          <w:rFonts w:ascii="Courier New" w:hAnsi="Courier New" w:cs="Courier New"/>
+        </w:rPr>
+        <w:t xml:space="preserve">    </w:t>
+      </w:r>
+      <w:r>
+        <w:rPr>
+          <w:noProof/>
+        </w:rPr>
+        <w:drawing>
+          <wp:inline distT="0" distB="0" distL="0" distR="0" wp14:anchorId="1ECAE56C" wp14:editId="68D02624">
+            <wp:extent cx="5314950" cy="390525"/>
+            <wp:effectExtent l="0" t="0" r="0" b="9525"/>
+            <wp:docPr id="12" name="Picture 12"/>
+            <wp:cNvGraphicFramePr>
+              <a:graphicFrameLocks xmlns:a="http://schemas.openxmlformats.org/drawingml/2006/main" noChangeAspect="1"/>
+            </wp:cNvGraphicFramePr>
+            <a:graphic xmlns:a="http://schemas.openxmlformats.org/drawingml/2006/main">
+              <a:graphicData uri="http://schemas.openxmlformats.org/drawingml/2006/picture">
+                <pic:pic xmlns:pic="http://schemas.openxmlformats.org/drawingml/2006/picture">
+                  <pic:nvPicPr>
+                    <pic:cNvPr id="1" name=""/>
+                    <pic:cNvPicPr/>
+                  </pic:nvPicPr>
+                  <pic:blipFill>
+                    <a:blip r:embed="rId16"/>
+                    <a:stretch>
+                      <a:fillRect/>
+                    </a:stretch>
+                  </pic:blipFill>
+                  <pic:spPr>
+                    <a:xfrm>
+                      <a:off x="0" y="0"/>
+                      <a:ext cx="5314950" cy="390525"/>
+                    </a:xfrm>
+                    <a:prstGeom prst="rect">
+                      <a:avLst/>
+                    </a:prstGeom>
+                  </pic:spPr>
+                </pic:pic>
+              </a:graphicData>
+            </a:graphic>
+          </wp:inline>
+        </w:drawing>
+      </w:r>
     </w:p>
     <w:p>
       <w:pPr>
@@ -766,11 +1042,58 @@
       </w:pPr>
       <w:r>
         <w:rPr>
-          <w:rFonts w:cs="Courier New" w:ascii="Courier New" w:hAnsi="Courier New"/>
+          <w:rFonts w:ascii="Courier New" w:hAnsi="Courier New" w:cs="Courier New"/>
         </w:rPr>
         <w:t>Command to move from local directory source to Hadoop directory.</w:t>
       </w:r>
       <w:bookmarkEnd w:id="13"/>
+    </w:p>
+    <w:p>
+      <w:pPr>
+        <w:rPr>
+          <w:rFonts w:ascii="Courier New" w:hAnsi="Courier New" w:cs="Courier New"/>
+        </w:rPr>
+      </w:pPr>
+      <w:r>
+        <w:rPr>
+          <w:noProof/>
+        </w:rPr>
+        <w:drawing>
+          <wp:inline distT="0" distB="0" distL="0" distR="0" wp14:anchorId="2F336558" wp14:editId="73AA97EE">
+            <wp:extent cx="5731510" cy="305435"/>
+            <wp:effectExtent l="0" t="0" r="2540" b="0"/>
+            <wp:docPr id="14" name="Picture 14"/>
+            <wp:cNvGraphicFramePr>
+              <a:graphicFrameLocks xmlns:a="http://schemas.openxmlformats.org/drawingml/2006/main" noChangeAspect="1"/>
+            </wp:cNvGraphicFramePr>
+            <a:graphic xmlns:a="http://schemas.openxmlformats.org/drawingml/2006/main">
+              <a:graphicData uri="http://schemas.openxmlformats.org/drawingml/2006/picture">
+                <pic:pic xmlns:pic="http://schemas.openxmlformats.org/drawingml/2006/picture">
+                  <pic:nvPicPr>
+                    <pic:cNvPr id="1" name=""/>
+                    <pic:cNvPicPr/>
+                  </pic:nvPicPr>
+                  <pic:blipFill>
+                    <a:blip r:embed="rId17"/>
+                    <a:stretch>
+                      <a:fillRect/>
+                    </a:stretch>
+                  </pic:blipFill>
+                  <pic:spPr>
+                    <a:xfrm>
+                      <a:off x="0" y="0"/>
+                      <a:ext cx="5731510" cy="305435"/>
+                    </a:xfrm>
+                    <a:prstGeom prst="rect">
+                      <a:avLst/>
+                    </a:prstGeom>
+                  </pic:spPr>
+                </pic:pic>
+              </a:graphicData>
+            </a:graphic>
+          </wp:inline>
+        </w:drawing>
+      </w:r>
     </w:p>
     <w:p>
       <w:pPr>
@@ -783,30 +1106,83 @@
           <w:rFonts w:ascii="Courier New" w:hAnsi="Courier New" w:cs="Courier New"/>
         </w:rPr>
       </w:pPr>
-      <w:bookmarkStart w:id="15" w:name="_Hlk60242430"/>
-      <w:bookmarkStart w:id="16" w:name="_Hlk602412711"/>
-      <w:bookmarkStart w:id="17" w:name="_Hlk602408491"/>
-      <w:bookmarkStart w:id="18" w:name="_Hlk602405211"/>
-      <w:bookmarkStart w:id="19" w:name="_Hlk602403181"/>
-      <w:bookmarkStart w:id="20" w:name="_Hlk602397061"/>
-      <w:bookmarkEnd w:id="12"/>
+      <w:bookmarkStart w:id="15" w:name="_Hlk602412711"/>
+      <w:bookmarkStart w:id="16" w:name="_Hlk602408491"/>
+      <w:bookmarkStart w:id="17" w:name="_Hlk602405211"/>
+      <w:bookmarkStart w:id="18" w:name="_Hlk602403181"/>
+      <w:bookmarkStart w:id="19" w:name="_Hlk602397061"/>
+      <w:bookmarkStart w:id="20" w:name="_Hlk60242430"/>
+      <w:bookmarkEnd w:id="14"/>
+      <w:bookmarkEnd w:id="15"/>
       <w:bookmarkEnd w:id="16"/>
       <w:bookmarkEnd w:id="17"/>
       <w:bookmarkEnd w:id="18"/>
       <w:bookmarkEnd w:id="19"/>
+      <w:r>
+        <w:rPr>
+          <w:rFonts w:ascii="Courier New" w:hAnsi="Courier New" w:cs="Courier New"/>
+        </w:rPr>
+        <w:t>Deletes the directory and any content under it recursively</w:t>
+      </w:r>
       <w:bookmarkEnd w:id="20"/>
       <w:r>
         <w:rPr>
-          <w:rFonts w:cs="Courier New" w:ascii="Courier New" w:hAnsi="Courier New"/>
-        </w:rPr>
-        <w:t>Deletes the directory and any content under it recursively</w:t>
-      </w:r>
-      <w:bookmarkEnd w:id="15"/>
-      <w:r>
-        <w:rPr>
-          <w:rFonts w:cs="Courier New" w:ascii="Courier New" w:hAnsi="Courier New"/>
+          <w:rFonts w:ascii="Courier New" w:hAnsi="Courier New" w:cs="Courier New"/>
         </w:rPr>
         <w:t>.</w:t>
+      </w:r>
+    </w:p>
+    <w:p>
+      <w:pPr>
+        <w:rPr>
+          <w:rFonts w:ascii="Courier New" w:hAnsi="Courier New" w:cs="Courier New"/>
+        </w:rPr>
+      </w:pPr>
+      <w:r>
+        <w:rPr>
+          <w:rFonts w:ascii="Courier New" w:hAnsi="Courier New" w:cs="Courier New"/>
+        </w:rPr>
+        <w:t xml:space="preserve">       </w:t>
+      </w:r>
+      <w:r>
+        <w:rPr>
+          <w:noProof/>
+        </w:rPr>
+        <w:drawing>
+          <wp:inline distT="0" distB="0" distL="0" distR="0" wp14:anchorId="783599BA" wp14:editId="14777B43">
+            <wp:extent cx="5022867" cy="438113"/>
+            <wp:effectExtent l="0" t="0" r="0" b="635"/>
+            <wp:docPr id="15" name="Picture 15"/>
+            <wp:cNvGraphicFramePr>
+              <a:graphicFrameLocks xmlns:a="http://schemas.openxmlformats.org/drawingml/2006/main" noChangeAspect="1"/>
+            </wp:cNvGraphicFramePr>
+            <a:graphic xmlns:a="http://schemas.openxmlformats.org/drawingml/2006/main">
+              <a:graphicData uri="http://schemas.openxmlformats.org/drawingml/2006/picture">
+                <pic:pic xmlns:pic="http://schemas.openxmlformats.org/drawingml/2006/picture">
+                  <pic:nvPicPr>
+                    <pic:cNvPr id="1" name=""/>
+                    <pic:cNvPicPr/>
+                  </pic:nvPicPr>
+                  <pic:blipFill>
+                    <a:blip r:embed="rId18"/>
+                    <a:stretch>
+                      <a:fillRect/>
+                    </a:stretch>
+                  </pic:blipFill>
+                  <pic:spPr>
+                    <a:xfrm>
+                      <a:off x="0" y="0"/>
+                      <a:ext cx="5101749" cy="444993"/>
+                    </a:xfrm>
+                    <a:prstGeom prst="rect">
+                      <a:avLst/>
+                    </a:prstGeom>
+                  </pic:spPr>
+                </pic:pic>
+              </a:graphicData>
+            </a:graphic>
+          </wp:inline>
+        </w:drawing>
       </w:r>
     </w:p>
     <w:p>
@@ -822,12 +1198,65 @@
       </w:pPr>
       <w:r>
         <w:rPr>
-          <w:rFonts w:cs="Courier New" w:ascii="Courier New" w:hAnsi="Courier New"/>
+          <w:rFonts w:ascii="Courier New" w:hAnsi="Courier New" w:cs="Courier New"/>
         </w:rPr>
         <w:t>List the files and show Format file sizes in a human-readable fashion.</w:t>
       </w:r>
       <w:bookmarkStart w:id="21" w:name="_Hlk60243564"/>
       <w:bookmarkEnd w:id="21"/>
+    </w:p>
+    <w:p>
+      <w:pPr>
+        <w:rPr>
+          <w:rFonts w:ascii="Courier New" w:hAnsi="Courier New" w:cs="Courier New"/>
+        </w:rPr>
+      </w:pPr>
+      <w:r>
+        <w:rPr>
+          <w:rFonts w:ascii="Courier New" w:hAnsi="Courier New" w:cs="Courier New"/>
+        </w:rPr>
+        <w:t xml:space="preserve">        </w:t>
+      </w:r>
+      <w:r>
+        <w:rPr>
+          <w:noProof/>
+        </w:rPr>
+        <w:drawing>
+          <wp:inline distT="0" distB="0" distL="0" distR="0" wp14:anchorId="741485A5" wp14:editId="7B619FF1">
+            <wp:extent cx="4578556" cy="552403"/>
+            <wp:effectExtent l="0" t="0" r="0" b="635"/>
+            <wp:docPr id="16" name="Picture 16"/>
+            <wp:cNvGraphicFramePr>
+              <a:graphicFrameLocks xmlns:a="http://schemas.openxmlformats.org/drawingml/2006/main" noChangeAspect="1"/>
+            </wp:cNvGraphicFramePr>
+            <a:graphic xmlns:a="http://schemas.openxmlformats.org/drawingml/2006/main">
+              <a:graphicData uri="http://schemas.openxmlformats.org/drawingml/2006/picture">
+                <pic:pic xmlns:pic="http://schemas.openxmlformats.org/drawingml/2006/picture">
+                  <pic:nvPicPr>
+                    <pic:cNvPr id="1" name=""/>
+                    <pic:cNvPicPr/>
+                  </pic:nvPicPr>
+                  <pic:blipFill>
+                    <a:blip r:embed="rId19"/>
+                    <a:stretch>
+                      <a:fillRect/>
+                    </a:stretch>
+                  </pic:blipFill>
+                  <pic:spPr>
+                    <a:xfrm>
+                      <a:off x="0" y="0"/>
+                      <a:ext cx="4608584" cy="556026"/>
+                    </a:xfrm>
+                    <a:prstGeom prst="rect">
+                      <a:avLst/>
+                    </a:prstGeom>
+                  </pic:spPr>
+                </pic:pic>
+              </a:graphicData>
+            </a:graphic>
+          </wp:inline>
+        </w:drawing>
+      </w:r>
     </w:p>
     <w:p>
       <w:pPr>
@@ -842,9 +1271,57 @@
       </w:pPr>
       <w:r>
         <w:rPr>
-          <w:rFonts w:cs="Courier New" w:ascii="Courier New" w:hAnsi="Courier New"/>
+          <w:rFonts w:ascii="Courier New" w:hAnsi="Courier New" w:cs="Courier New"/>
         </w:rPr>
         <w:t>Take a source file and outputs the file in text format on the terminal.</w:t>
+      </w:r>
+    </w:p>
+    <w:p>
+      <w:pPr>
+        <w:ind w:left="720" w:firstLine="720"/>
+        <w:rPr>
+          <w:rFonts w:ascii="Courier New" w:hAnsi="Courier New" w:cs="Courier New"/>
+        </w:rPr>
+      </w:pPr>
+      <w:r>
+        <w:rPr>
+          <w:noProof/>
+        </w:rPr>
+        <w:drawing>
+          <wp:inline distT="0" distB="0" distL="0" distR="0" wp14:anchorId="55954DAB" wp14:editId="5BD18398">
+            <wp:extent cx="3781425" cy="428625"/>
+            <wp:effectExtent l="0" t="0" r="9525" b="9525"/>
+            <wp:docPr id="17" name="Picture 17"/>
+            <wp:cNvGraphicFramePr>
+              <a:graphicFrameLocks xmlns:a="http://schemas.openxmlformats.org/drawingml/2006/main" noChangeAspect="1"/>
+            </wp:cNvGraphicFramePr>
+            <a:graphic xmlns:a="http://schemas.openxmlformats.org/drawingml/2006/main">
+              <a:graphicData uri="http://schemas.openxmlformats.org/drawingml/2006/picture">
+                <pic:pic xmlns:pic="http://schemas.openxmlformats.org/drawingml/2006/picture">
+                  <pic:nvPicPr>
+                    <pic:cNvPr id="1" name=""/>
+                    <pic:cNvPicPr/>
+                  </pic:nvPicPr>
+                  <pic:blipFill>
+                    <a:blip r:embed="rId20"/>
+                    <a:stretch>
+                      <a:fillRect/>
+                    </a:stretch>
+                  </pic:blipFill>
+                  <pic:spPr>
+                    <a:xfrm>
+                      <a:off x="0" y="0"/>
+                      <a:ext cx="3781425" cy="428625"/>
+                    </a:xfrm>
+                    <a:prstGeom prst="rect">
+                      <a:avLst/>
+                    </a:prstGeom>
+                  </pic:spPr>
+                </pic:pic>
+              </a:graphicData>
+            </a:graphic>
+          </wp:inline>
+        </w:drawing>
       </w:r>
     </w:p>
     <w:p>
@@ -860,9 +1337,58 @@
       </w:pPr>
       <w:r>
         <w:rPr>
-          <w:rFonts w:cs="Courier New" w:ascii="Courier New" w:hAnsi="Courier New"/>
+          <w:rFonts w:ascii="Courier New" w:hAnsi="Courier New" w:cs="Courier New"/>
         </w:rPr>
         <w:t>Display the content of the HDFS file test on your /user/hadoop2 directory.</w:t>
+      </w:r>
+    </w:p>
+    <w:p>
+      <w:pPr>
+        <w:ind w:left="720" w:firstLine="720"/>
+        <w:rPr>
+          <w:rFonts w:ascii="Courier New" w:hAnsi="Courier New" w:cs="Courier New"/>
+        </w:rPr>
+      </w:pPr>
+      <w:r>
+        <w:rPr>
+          <w:noProof/>
+        </w:rPr>
+        <w:lastRenderedPageBreak/>
+        <w:drawing>
+          <wp:inline distT="0" distB="0" distL="0" distR="0" wp14:anchorId="146121F6" wp14:editId="6D609569">
+            <wp:extent cx="4171950" cy="638175"/>
+            <wp:effectExtent l="0" t="0" r="0" b="9525"/>
+            <wp:docPr id="18" name="Picture 18"/>
+            <wp:cNvGraphicFramePr>
+              <a:graphicFrameLocks xmlns:a="http://schemas.openxmlformats.org/drawingml/2006/main" noChangeAspect="1"/>
+            </wp:cNvGraphicFramePr>
+            <a:graphic xmlns:a="http://schemas.openxmlformats.org/drawingml/2006/main">
+              <a:graphicData uri="http://schemas.openxmlformats.org/drawingml/2006/picture">
+                <pic:pic xmlns:pic="http://schemas.openxmlformats.org/drawingml/2006/picture">
+                  <pic:nvPicPr>
+                    <pic:cNvPr id="1" name=""/>
+                    <pic:cNvPicPr/>
+                  </pic:nvPicPr>
+                  <pic:blipFill>
+                    <a:blip r:embed="rId21"/>
+                    <a:stretch>
+                      <a:fillRect/>
+                    </a:stretch>
+                  </pic:blipFill>
+                  <pic:spPr>
+                    <a:xfrm>
+                      <a:off x="0" y="0"/>
+                      <a:ext cx="4171950" cy="638175"/>
+                    </a:xfrm>
+                    <a:prstGeom prst="rect">
+                      <a:avLst/>
+                    </a:prstGeom>
+                  </pic:spPr>
+                </pic:pic>
+              </a:graphicData>
+            </a:graphic>
+          </wp:inline>
+        </w:drawing>
       </w:r>
     </w:p>
     <w:p>
@@ -878,9 +1404,70 @@
       </w:pPr>
       <w:r>
         <w:rPr>
-          <w:rFonts w:cs="Courier New" w:ascii="Courier New" w:hAnsi="Courier New"/>
-        </w:rPr>
-        <w:t>Append the content of a local file test1 to a hdfs file test2.</w:t>
+          <w:rFonts w:ascii="Courier New" w:hAnsi="Courier New" w:cs="Courier New"/>
+        </w:rPr>
+        <w:t xml:space="preserve">Append the content of a local file test1 to a </w:t>
+      </w:r>
+      <w:proofErr w:type="spellStart"/>
+      <w:r>
+        <w:rPr>
+          <w:rFonts w:ascii="Courier New" w:hAnsi="Courier New" w:cs="Courier New"/>
+        </w:rPr>
+        <w:t>hdfs</w:t>
+      </w:r>
+      <w:proofErr w:type="spellEnd"/>
+      <w:r>
+        <w:rPr>
+          <w:rFonts w:ascii="Courier New" w:hAnsi="Courier New" w:cs="Courier New"/>
+        </w:rPr>
+        <w:t xml:space="preserve"> file test2.</w:t>
+      </w:r>
+    </w:p>
+    <w:p>
+      <w:pPr>
+        <w:rPr>
+          <w:rFonts w:ascii="Courier New" w:hAnsi="Courier New" w:cs="Courier New"/>
+        </w:rPr>
+      </w:pPr>
+      <w:r>
+        <w:rPr>
+          <w:noProof/>
+        </w:rPr>
+        <w:drawing>
+          <wp:inline distT="0" distB="0" distL="0" distR="0" wp14:anchorId="4B4552B9" wp14:editId="3D8366B6">
+            <wp:extent cx="5619750" cy="952500"/>
+            <wp:effectExtent l="0" t="0" r="0" b="0"/>
+            <wp:docPr id="19" name="Picture 19"/>
+            <wp:cNvGraphicFramePr>
+              <a:graphicFrameLocks xmlns:a="http://schemas.openxmlformats.org/drawingml/2006/main" noChangeAspect="1"/>
+            </wp:cNvGraphicFramePr>
+            <a:graphic xmlns:a="http://schemas.openxmlformats.org/drawingml/2006/main">
+              <a:graphicData uri="http://schemas.openxmlformats.org/drawingml/2006/picture">
+                <pic:pic xmlns:pic="http://schemas.openxmlformats.org/drawingml/2006/picture">
+                  <pic:nvPicPr>
+                    <pic:cNvPr id="1" name=""/>
+                    <pic:cNvPicPr/>
+                  </pic:nvPicPr>
+                  <pic:blipFill>
+                    <a:blip r:embed="rId22"/>
+                    <a:stretch>
+                      <a:fillRect/>
+                    </a:stretch>
+                  </pic:blipFill>
+                  <pic:spPr>
+                    <a:xfrm>
+                      <a:off x="0" y="0"/>
+                      <a:ext cx="5619750" cy="952500"/>
+                    </a:xfrm>
+                    <a:prstGeom prst="rect">
+                      <a:avLst/>
+                    </a:prstGeom>
+                  </pic:spPr>
+                </pic:pic>
+              </a:graphicData>
+            </a:graphic>
+          </wp:inline>
+        </w:drawing>
       </w:r>
     </w:p>
     <w:p>
@@ -896,9 +1483,57 @@
       </w:pPr>
       <w:r>
         <w:rPr>
-          <w:rFonts w:cs="Courier New" w:ascii="Courier New" w:hAnsi="Courier New"/>
+          <w:rFonts w:ascii="Courier New" w:hAnsi="Courier New" w:cs="Courier New"/>
         </w:rPr>
         <w:t>Show the capacity, free and used space of the filesystem</w:t>
+      </w:r>
+    </w:p>
+    <w:p>
+      <w:pPr>
+        <w:ind w:left="360" w:firstLine="360"/>
+        <w:rPr>
+          <w:rFonts w:ascii="Courier New" w:hAnsi="Courier New" w:cs="Courier New"/>
+        </w:rPr>
+      </w:pPr>
+      <w:r>
+        <w:rPr>
+          <w:noProof/>
+        </w:rPr>
+        <w:drawing>
+          <wp:inline distT="0" distB="0" distL="0" distR="0" wp14:anchorId="09848687" wp14:editId="3C29AA88">
+            <wp:extent cx="3895725" cy="609600"/>
+            <wp:effectExtent l="0" t="0" r="9525" b="0"/>
+            <wp:docPr id="20" name="Picture 20"/>
+            <wp:cNvGraphicFramePr>
+              <a:graphicFrameLocks xmlns:a="http://schemas.openxmlformats.org/drawingml/2006/main" noChangeAspect="1"/>
+            </wp:cNvGraphicFramePr>
+            <a:graphic xmlns:a="http://schemas.openxmlformats.org/drawingml/2006/main">
+              <a:graphicData uri="http://schemas.openxmlformats.org/drawingml/2006/picture">
+                <pic:pic xmlns:pic="http://schemas.openxmlformats.org/drawingml/2006/picture">
+                  <pic:nvPicPr>
+                    <pic:cNvPr id="1" name=""/>
+                    <pic:cNvPicPr/>
+                  </pic:nvPicPr>
+                  <pic:blipFill>
+                    <a:blip r:embed="rId23"/>
+                    <a:stretch>
+                      <a:fillRect/>
+                    </a:stretch>
+                  </pic:blipFill>
+                  <pic:spPr>
+                    <a:xfrm>
+                      <a:off x="0" y="0"/>
+                      <a:ext cx="3895725" cy="609600"/>
+                    </a:xfrm>
+                    <a:prstGeom prst="rect">
+                      <a:avLst/>
+                    </a:prstGeom>
+                  </pic:spPr>
+                </pic:pic>
+              </a:graphicData>
+            </a:graphic>
+          </wp:inline>
+        </w:drawing>
       </w:r>
     </w:p>
     <w:p>
@@ -914,9 +1549,57 @@
       </w:pPr>
       <w:r>
         <w:rPr>
-          <w:rFonts w:cs="Courier New" w:ascii="Courier New" w:hAnsi="Courier New"/>
+          <w:rFonts w:ascii="Courier New" w:hAnsi="Courier New" w:cs="Courier New"/>
         </w:rPr>
         <w:t>Shows the capacity, free and used space of the filesystem.  Add parameter Formats the sizes of files in a human-readable fashion.</w:t>
+      </w:r>
+    </w:p>
+    <w:p>
+      <w:pPr>
+        <w:ind w:left="720"/>
+        <w:rPr>
+          <w:rFonts w:ascii="Courier New" w:hAnsi="Courier New" w:cs="Courier New"/>
+        </w:rPr>
+      </w:pPr>
+      <w:r>
+        <w:rPr>
+          <w:noProof/>
+        </w:rPr>
+        <w:drawing>
+          <wp:inline distT="0" distB="0" distL="0" distR="0" wp14:anchorId="1FC7F7E1" wp14:editId="48316881">
+            <wp:extent cx="3962400" cy="589915"/>
+            <wp:effectExtent l="0" t="0" r="0" b="635"/>
+            <wp:docPr id="21" name="Picture 21"/>
+            <wp:cNvGraphicFramePr>
+              <a:graphicFrameLocks xmlns:a="http://schemas.openxmlformats.org/drawingml/2006/main" noChangeAspect="1"/>
+            </wp:cNvGraphicFramePr>
+            <a:graphic xmlns:a="http://schemas.openxmlformats.org/drawingml/2006/main">
+              <a:graphicData uri="http://schemas.openxmlformats.org/drawingml/2006/picture">
+                <pic:pic xmlns:pic="http://schemas.openxmlformats.org/drawingml/2006/picture">
+                  <pic:nvPicPr>
+                    <pic:cNvPr id="1" name=""/>
+                    <pic:cNvPicPr/>
+                  </pic:nvPicPr>
+                  <pic:blipFill>
+                    <a:blip r:embed="rId24"/>
+                    <a:stretch>
+                      <a:fillRect/>
+                    </a:stretch>
+                  </pic:blipFill>
+                  <pic:spPr>
+                    <a:xfrm>
+                      <a:off x="0" y="0"/>
+                      <a:ext cx="3996107" cy="594933"/>
+                    </a:xfrm>
+                    <a:prstGeom prst="rect">
+                      <a:avLst/>
+                    </a:prstGeom>
+                  </pic:spPr>
+                </pic:pic>
+              </a:graphicData>
+            </a:graphic>
+          </wp:inline>
+        </w:drawing>
       </w:r>
     </w:p>
     <w:p>
@@ -932,9 +1615,57 @@
       </w:pPr>
       <w:r>
         <w:rPr>
-          <w:rFonts w:cs="Courier New" w:ascii="Courier New" w:hAnsi="Courier New"/>
+          <w:rFonts w:ascii="Courier New" w:hAnsi="Courier New" w:cs="Courier New"/>
         </w:rPr>
         <w:t>Show the amount of space, in bytes, used by the files that match the specified file pattern.</w:t>
+      </w:r>
+    </w:p>
+    <w:p>
+      <w:pPr>
+        <w:ind w:left="720"/>
+        <w:rPr>
+          <w:rFonts w:ascii="Courier New" w:hAnsi="Courier New" w:cs="Courier New"/>
+        </w:rPr>
+      </w:pPr>
+      <w:r>
+        <w:rPr>
+          <w:noProof/>
+        </w:rPr>
+        <w:drawing>
+          <wp:inline distT="0" distB="0" distL="0" distR="0" wp14:anchorId="6239B6ED" wp14:editId="5B2B896C">
+            <wp:extent cx="3962400" cy="485775"/>
+            <wp:effectExtent l="0" t="0" r="0" b="9525"/>
+            <wp:docPr id="22" name="Picture 22"/>
+            <wp:cNvGraphicFramePr>
+              <a:graphicFrameLocks xmlns:a="http://schemas.openxmlformats.org/drawingml/2006/main" noChangeAspect="1"/>
+            </wp:cNvGraphicFramePr>
+            <a:graphic xmlns:a="http://schemas.openxmlformats.org/drawingml/2006/main">
+              <a:graphicData uri="http://schemas.openxmlformats.org/drawingml/2006/picture">
+                <pic:pic xmlns:pic="http://schemas.openxmlformats.org/drawingml/2006/picture">
+                  <pic:nvPicPr>
+                    <pic:cNvPr id="1" name=""/>
+                    <pic:cNvPicPr/>
+                  </pic:nvPicPr>
+                  <pic:blipFill>
+                    <a:blip r:embed="rId25"/>
+                    <a:stretch>
+                      <a:fillRect/>
+                    </a:stretch>
+                  </pic:blipFill>
+                  <pic:spPr>
+                    <a:xfrm>
+                      <a:off x="0" y="0"/>
+                      <a:ext cx="3962400" cy="485775"/>
+                    </a:xfrm>
+                    <a:prstGeom prst="rect">
+                      <a:avLst/>
+                    </a:prstGeom>
+                  </pic:spPr>
+                </pic:pic>
+              </a:graphicData>
+            </a:graphic>
+          </wp:inline>
+        </w:drawing>
       </w:r>
     </w:p>
     <w:p>
@@ -950,10 +1681,18 @@
       </w:pPr>
       <w:r>
         <w:rPr>
-          <w:rFonts w:cs="Courier New" w:ascii="Courier New" w:hAnsi="Courier New"/>
+          <w:rFonts w:ascii="Courier New" w:hAnsi="Courier New" w:cs="Courier New"/>
         </w:rPr>
         <w:t>Show the amount of space, in bytes, used by the files that match the specified file pattern. Formats the sizes of files in a human-readable fashion.</w:t>
       </w:r>
+    </w:p>
+    <w:p>
+      <w:pPr>
+        <w:ind w:left="720"/>
+        <w:rPr>
+          <w:rFonts w:ascii="Courier New" w:hAnsi="Courier New" w:cs="Courier New"/>
+        </w:rPr>
+      </w:pPr>
     </w:p>
     <w:p>
       <w:pPr>
@@ -968,7 +1707,7 @@
       </w:pPr>
       <w:r>
         <w:rPr>
-          <w:rFonts w:cs="Courier New" w:ascii="Courier New" w:hAnsi="Courier New"/>
+          <w:rFonts w:ascii="Courier New" w:hAnsi="Courier New" w:cs="Courier New"/>
         </w:rPr>
         <w:t>Check the health of the Hadoop file system.</w:t>
       </w:r>
@@ -986,9 +1725,23 @@
       </w:pPr>
       <w:r>
         <w:rPr>
-          <w:rFonts w:cs="Courier New" w:ascii="Courier New" w:hAnsi="Courier New"/>
-        </w:rPr>
-        <w:t>Command to turn off the safemode of Name Node.</w:t>
+          <w:rFonts w:ascii="Courier New" w:hAnsi="Courier New" w:cs="Courier New"/>
+        </w:rPr>
+        <w:t xml:space="preserve">Command to turn off the </w:t>
+      </w:r>
+      <w:proofErr w:type="spellStart"/>
+      <w:r>
+        <w:rPr>
+          <w:rFonts w:ascii="Courier New" w:hAnsi="Courier New" w:cs="Courier New"/>
+        </w:rPr>
+        <w:t>safemode</w:t>
+      </w:r>
+      <w:proofErr w:type="spellEnd"/>
+      <w:r>
+        <w:rPr>
+          <w:rFonts w:ascii="Courier New" w:hAnsi="Courier New" w:cs="Courier New"/>
+        </w:rPr>
+        <w:t xml:space="preserve"> of Name Node.</w:t>
       </w:r>
     </w:p>
     <w:p>
@@ -1004,9 +1757,23 @@
       </w:pPr>
       <w:r>
         <w:rPr>
-          <w:rFonts w:cs="Courier New" w:ascii="Courier New" w:hAnsi="Courier New"/>
-        </w:rPr>
-        <w:t>HDFS command to format NameNode.</w:t>
+          <w:rFonts w:ascii="Courier New" w:hAnsi="Courier New" w:cs="Courier New"/>
+        </w:rPr>
+        <w:t xml:space="preserve">HDFS command to format </w:t>
+      </w:r>
+      <w:proofErr w:type="spellStart"/>
+      <w:r>
+        <w:rPr>
+          <w:rFonts w:ascii="Courier New" w:hAnsi="Courier New" w:cs="Courier New"/>
+        </w:rPr>
+        <w:t>NameNode</w:t>
+      </w:r>
+      <w:proofErr w:type="spellEnd"/>
+      <w:r>
+        <w:rPr>
+          <w:rFonts w:ascii="Courier New" w:hAnsi="Courier New" w:cs="Courier New"/>
+        </w:rPr>
+        <w:t>.</w:t>
       </w:r>
     </w:p>
     <w:p>
@@ -1022,7 +1789,7 @@
       </w:pPr>
       <w:r>
         <w:rPr>
-          <w:rFonts w:cs="Courier New" w:ascii="Courier New" w:hAnsi="Courier New"/>
+          <w:rFonts w:ascii="Courier New" w:hAnsi="Courier New" w:cs="Courier New"/>
         </w:rPr>
         <w:t>Create a file named hdfstest.txt and change it number of replications to 3.</w:t>
       </w:r>
@@ -1040,7 +1807,7 @@
       </w:pPr>
       <w:r>
         <w:rPr>
-          <w:rFonts w:cs="Courier New" w:ascii="Courier New" w:hAnsi="Courier New"/>
+          <w:rFonts w:ascii="Courier New" w:hAnsi="Courier New" w:cs="Courier New"/>
         </w:rPr>
         <w:t>Write command to display number of replicas for hdfstest.txt file.</w:t>
       </w:r>
@@ -1058,9 +1825,23 @@
       </w:pPr>
       <w:r>
         <w:rPr>
-          <w:rFonts w:cs="Courier New" w:ascii="Courier New" w:hAnsi="Courier New"/>
-        </w:rPr>
-        <w:t>Write command to Display the status of file “hdfstest.txt” like block size, filesize in bytes.</w:t>
+          <w:rFonts w:ascii="Courier New" w:hAnsi="Courier New" w:cs="Courier New"/>
+        </w:rPr>
+        <w:t xml:space="preserve">Write command to Display the status of file “hdfstest.txt” like block size, </w:t>
+      </w:r>
+      <w:proofErr w:type="spellStart"/>
+      <w:r>
+        <w:rPr>
+          <w:rFonts w:ascii="Courier New" w:hAnsi="Courier New" w:cs="Courier New"/>
+        </w:rPr>
+        <w:t>filesize</w:t>
+      </w:r>
+      <w:proofErr w:type="spellEnd"/>
+      <w:r>
+        <w:rPr>
+          <w:rFonts w:ascii="Courier New" w:hAnsi="Courier New" w:cs="Courier New"/>
+        </w:rPr>
+        <w:t xml:space="preserve"> in bytes.</w:t>
       </w:r>
     </w:p>
     <w:p>
@@ -1076,122 +1857,78 @@
       </w:pPr>
       <w:r>
         <w:rPr>
-          <w:rFonts w:cs="Courier New" w:ascii="Courier New" w:hAnsi="Courier New"/>
+          <w:rFonts w:ascii="Courier New" w:hAnsi="Courier New" w:cs="Courier New"/>
         </w:rPr>
         <w:t xml:space="preserve">Write HDFS command to change file permission from </w:t>
+      </w:r>
+      <w:r>
+        <w:rPr>
+          <w:rFonts w:ascii="Courier New" w:hAnsi="Courier New" w:cs="Courier New"/>
+        </w:rPr>
         <w:br/>
-        <w:t xml:space="preserve"> rw – r – r to rwx-rw-x for hdfstest.txt.  </w:t>
-      </w:r>
-    </w:p>
-    <w:p>
-      <w:pPr>
-        <w:pStyle w:val="Normal"/>
-        <w:spacing w:before="0" w:after="160"/>
-        <w:rPr/>
-      </w:pPr>
-      <w:r>
-        <w:rPr/>
-      </w:r>
-    </w:p>
+        <w:t xml:space="preserve"> </w:t>
+      </w:r>
+      <w:proofErr w:type="spellStart"/>
+      <w:r>
+        <w:rPr>
+          <w:rFonts w:ascii="Courier New" w:hAnsi="Courier New" w:cs="Courier New"/>
+        </w:rPr>
+        <w:t>rw</w:t>
+      </w:r>
+      <w:proofErr w:type="spellEnd"/>
+      <w:r>
+        <w:rPr>
+          <w:rFonts w:ascii="Courier New" w:hAnsi="Courier New" w:cs="Courier New"/>
+        </w:rPr>
+        <w:t xml:space="preserve"> – r – r to </w:t>
+      </w:r>
+      <w:proofErr w:type="spellStart"/>
+      <w:r>
+        <w:rPr>
+          <w:rFonts w:ascii="Courier New" w:hAnsi="Courier New" w:cs="Courier New"/>
+        </w:rPr>
+        <w:t>rwx</w:t>
+      </w:r>
+      <w:proofErr w:type="spellEnd"/>
+      <w:r>
+        <w:rPr>
+          <w:rFonts w:ascii="Courier New" w:hAnsi="Courier New" w:cs="Courier New"/>
+        </w:rPr>
+        <w:t>-</w:t>
+      </w:r>
+      <w:proofErr w:type="spellStart"/>
+      <w:r>
+        <w:rPr>
+          <w:rFonts w:ascii="Courier New" w:hAnsi="Courier New" w:cs="Courier New"/>
+        </w:rPr>
+        <w:t>rw</w:t>
+      </w:r>
+      <w:proofErr w:type="spellEnd"/>
+      <w:r>
+        <w:rPr>
+          <w:rFonts w:ascii="Courier New" w:hAnsi="Courier New" w:cs="Courier New"/>
+        </w:rPr>
+        <w:t xml:space="preserve">-x for hdfstest.txt.  </w:t>
+      </w:r>
+    </w:p>
+    <w:p/>
     <w:sectPr>
-      <w:type w:val="nextPage"/>
       <w:pgSz w:w="11906" w:h="16838"/>
-      <w:pgMar w:left="1440" w:right="1440" w:header="0" w:top="1440" w:footer="0" w:bottom="1440" w:gutter="0"/>
-      <w:pgNumType w:fmt="decimal"/>
-      <w:formProt w:val="false"/>
-      <w:textDirection w:val="lrTb"/>
-      <w:docGrid w:type="default" w:linePitch="360" w:charSpace="4096"/>
+      <w:pgMar w:top="1440" w:right="1440" w:bottom="1440" w:left="1440" w:header="0" w:footer="0" w:gutter="0"/>
+      <w:cols w:space="720"/>
+      <w:formProt w:val="0"/>
+      <w:docGrid w:linePitch="360" w:charSpace="4096"/>
     </w:sectPr>
   </w:body>
 </w:document>
 </file>
 
 <file path=word/numbering.xml><?xml version="1.0" encoding="utf-8"?>
-<w:numbering xmlns:w="http://schemas.openxmlformats.org/wordprocessingml/2006/main" xmlns:o="urn:schemas-microsoft-com:office:office" xmlns:r="http://schemas.openxmlformats.org/officeDocument/2006/relationships" xmlns:v="urn:schemas-microsoft-com:vml">
-  <w:abstractNum w:abstractNumId="1">
-    <w:lvl w:ilvl="0">
-      <w:start w:val="1"/>
-      <w:numFmt w:val="lowerLetter"/>
-      <w:lvlText w:val="%1)"/>
-      <w:lvlJc w:val="left"/>
-      <w:pPr>
-        <w:ind w:left="720" w:hanging="360"/>
-      </w:pPr>
-    </w:lvl>
-    <w:lvl w:ilvl="1">
-      <w:start w:val="1"/>
-      <w:numFmt w:val="lowerLetter"/>
-      <w:lvlText w:val="%2."/>
-      <w:lvlJc w:val="left"/>
-      <w:pPr>
-        <w:ind w:left="1440" w:hanging="360"/>
-      </w:pPr>
-    </w:lvl>
-    <w:lvl w:ilvl="2">
-      <w:start w:val="1"/>
-      <w:numFmt w:val="lowerRoman"/>
-      <w:lvlText w:val="%3."/>
-      <w:lvlJc w:val="right"/>
-      <w:pPr>
-        <w:ind w:left="2160" w:hanging="180"/>
-      </w:pPr>
-    </w:lvl>
-    <w:lvl w:ilvl="3">
-      <w:start w:val="1"/>
-      <w:numFmt w:val="decimal"/>
-      <w:lvlText w:val="%4."/>
-      <w:lvlJc w:val="left"/>
-      <w:pPr>
-        <w:ind w:left="2880" w:hanging="360"/>
-      </w:pPr>
-    </w:lvl>
-    <w:lvl w:ilvl="4">
-      <w:start w:val="1"/>
-      <w:numFmt w:val="lowerLetter"/>
-      <w:lvlText w:val="%5."/>
-      <w:lvlJc w:val="left"/>
-      <w:pPr>
-        <w:ind w:left="3600" w:hanging="360"/>
-      </w:pPr>
-    </w:lvl>
-    <w:lvl w:ilvl="5">
-      <w:start w:val="1"/>
-      <w:numFmt w:val="lowerRoman"/>
-      <w:lvlText w:val="%6."/>
-      <w:lvlJc w:val="right"/>
-      <w:pPr>
-        <w:ind w:left="4320" w:hanging="180"/>
-      </w:pPr>
-    </w:lvl>
-    <w:lvl w:ilvl="6">
-      <w:start w:val="1"/>
-      <w:numFmt w:val="decimal"/>
-      <w:lvlText w:val="%7."/>
-      <w:lvlJc w:val="left"/>
-      <w:pPr>
-        <w:ind w:left="5040" w:hanging="360"/>
-      </w:pPr>
-    </w:lvl>
-    <w:lvl w:ilvl="7">
-      <w:start w:val="1"/>
-      <w:numFmt w:val="lowerLetter"/>
-      <w:lvlText w:val="%8."/>
-      <w:lvlJc w:val="left"/>
-      <w:pPr>
-        <w:ind w:left="5760" w:hanging="360"/>
-      </w:pPr>
-    </w:lvl>
-    <w:lvl w:ilvl="8">
-      <w:start w:val="1"/>
-      <w:numFmt w:val="lowerRoman"/>
-      <w:lvlText w:val="%9."/>
-      <w:lvlJc w:val="right"/>
-      <w:pPr>
-        <w:ind w:left="6480" w:hanging="180"/>
-      </w:pPr>
-    </w:lvl>
-  </w:abstractNum>
-  <w:abstractNum w:abstractNumId="2">
+<w:numbering xmlns:wpc="http://schemas.microsoft.com/office/word/2010/wordprocessingCanvas" xmlns:cx="http://schemas.microsoft.com/office/drawing/2014/chartex" xmlns:cx1="http://schemas.microsoft.com/office/drawing/2015/9/8/chartex" xmlns:cx2="http://schemas.microsoft.com/office/drawing/2015/10/21/chartex" xmlns:cx3="http://schemas.microsoft.com/office/drawing/2016/5/9/chartex" xmlns:cx4="http://schemas.microsoft.com/office/drawing/2016/5/10/chartex" xmlns:cx5="http://schemas.microsoft.com/office/drawing/2016/5/11/chartex" xmlns:cx6="http://schemas.microsoft.com/office/drawing/2016/5/12/chartex" xmlns:cx7="http://schemas.microsoft.com/office/drawing/2016/5/13/chartex" xmlns:cx8="http://schemas.microsoft.com/office/drawing/2016/5/14/chartex" xmlns:mc="http://schemas.openxmlformats.org/markup-compatibility/2006" xmlns:aink="http://schemas.microsoft.com/office/drawing/2016/ink" xmlns:am3d="http://schemas.microsoft.com/office/drawing/2017/model3d" xmlns:o="urn:schemas-microsoft-com:office:office" xmlns:oel="http://schemas.microsoft.com/office/2019/extlst" xmlns:r="http://schemas.openxmlformats.org/officeDocument/2006/relationships" xmlns:m="http://schemas.openxmlformats.org/officeDocument/2006/math" xmlns:v="urn:schemas-microsoft-com:vml" xmlns:wp14="http://schemas.microsoft.com/office/word/2010/wordprocessingDrawing" xmlns:wp="http://schemas.openxmlformats.org/drawingml/2006/wordprocessingDrawing" xmlns:w10="urn:schemas-microsoft-com:office:word" xmlns:w="http://schemas.openxmlformats.org/wordprocessingml/2006/main" xmlns:w14="http://schemas.microsoft.com/office/word/2010/wordml" xmlns:w15="http://schemas.microsoft.com/office/word/2012/wordml" xmlns:w16cex="http://schemas.microsoft.com/office/word/2018/wordml/cex" xmlns:w16cid="http://schemas.microsoft.com/office/word/2016/wordml/cid" xmlns:w16="http://schemas.microsoft.com/office/word/2018/wordml" xmlns:w16sdtdh="http://schemas.microsoft.com/office/word/2020/wordml/sdtdatahash" xmlns:w16se="http://schemas.microsoft.com/office/word/2015/wordml/symex" xmlns:wpg="http://schemas.microsoft.com/office/word/2010/wordprocessingGroup" xmlns:wpi="http://schemas.microsoft.com/office/word/2010/wordprocessingInk" xmlns:wne="http://schemas.microsoft.com/office/word/2006/wordml" xmlns:wps="http://schemas.microsoft.com/office/word/2010/wordprocessingShape" mc:Ignorable="w14 w15 w16se w16cid w16 w16cex w16sdtdh wp14">
+  <w:abstractNum w:abstractNumId="0" w15:restartNumberingAfterBreak="0">
+    <w:nsid w:val="00C23165"/>
+    <w:multiLevelType w:val="multilevel"/>
+    <w:tmpl w:val="768A3106"/>
     <w:lvl w:ilvl="0">
       <w:start w:val="1"/>
       <w:numFmt w:val="none"/>
@@ -1199,7 +1936,7 @@
       <w:lvlText w:val=""/>
       <w:lvlJc w:val="left"/>
       <w:pPr>
-        <w:ind w:left="0" w:hanging="0"/>
+        <w:ind w:left="0" w:firstLine="0"/>
       </w:pPr>
     </w:lvl>
     <w:lvl w:ilvl="1">
@@ -1209,7 +1946,7 @@
       <w:lvlText w:val=""/>
       <w:lvlJc w:val="left"/>
       <w:pPr>
-        <w:ind w:left="0" w:hanging="0"/>
+        <w:ind w:left="0" w:firstLine="0"/>
       </w:pPr>
     </w:lvl>
     <w:lvl w:ilvl="2">
@@ -1219,7 +1956,7 @@
       <w:lvlText w:val=""/>
       <w:lvlJc w:val="left"/>
       <w:pPr>
-        <w:ind w:left="0" w:hanging="0"/>
+        <w:ind w:left="0" w:firstLine="0"/>
       </w:pPr>
     </w:lvl>
     <w:lvl w:ilvl="3">
@@ -1229,7 +1966,7 @@
       <w:lvlText w:val=""/>
       <w:lvlJc w:val="left"/>
       <w:pPr>
-        <w:ind w:left="0" w:hanging="0"/>
+        <w:ind w:left="0" w:firstLine="0"/>
       </w:pPr>
     </w:lvl>
     <w:lvl w:ilvl="4">
@@ -1239,7 +1976,7 @@
       <w:lvlText w:val=""/>
       <w:lvlJc w:val="left"/>
       <w:pPr>
-        <w:ind w:left="0" w:hanging="0"/>
+        <w:ind w:left="0" w:firstLine="0"/>
       </w:pPr>
     </w:lvl>
     <w:lvl w:ilvl="5">
@@ -1249,7 +1986,7 @@
       <w:lvlText w:val=""/>
       <w:lvlJc w:val="left"/>
       <w:pPr>
-        <w:ind w:left="0" w:hanging="0"/>
+        <w:ind w:left="0" w:firstLine="0"/>
       </w:pPr>
     </w:lvl>
     <w:lvl w:ilvl="6">
@@ -1259,7 +1996,7 @@
       <w:lvlText w:val=""/>
       <w:lvlJc w:val="left"/>
       <w:pPr>
-        <w:ind w:left="0" w:hanging="0"/>
+        <w:ind w:left="0" w:firstLine="0"/>
       </w:pPr>
     </w:lvl>
     <w:lvl w:ilvl="7">
@@ -1269,7 +2006,7 @@
       <w:lvlText w:val=""/>
       <w:lvlJc w:val="left"/>
       <w:pPr>
-        <w:ind w:left="0" w:hanging="0"/>
+        <w:ind w:left="0" w:firstLine="0"/>
       </w:pPr>
     </w:lvl>
     <w:lvl w:ilvl="8">
@@ -1279,44 +2016,128 @@
       <w:lvlText w:val=""/>
       <w:lvlJc w:val="left"/>
       <w:pPr>
-        <w:ind w:left="0" w:hanging="0"/>
+        <w:ind w:left="0" w:firstLine="0"/>
       </w:pPr>
     </w:lvl>
   </w:abstractNum>
-  <w:num w:numId="1">
+  <w:abstractNum w:abstractNumId="1" w15:restartNumberingAfterBreak="0">
+    <w:nsid w:val="2C5577DA"/>
+    <w:multiLevelType w:val="multilevel"/>
+    <w:tmpl w:val="74AE918C"/>
+    <w:lvl w:ilvl="0">
+      <w:start w:val="1"/>
+      <w:numFmt w:val="lowerLetter"/>
+      <w:lvlText w:val="%1)"/>
+      <w:lvlJc w:val="left"/>
+      <w:pPr>
+        <w:ind w:left="720" w:hanging="360"/>
+      </w:pPr>
+    </w:lvl>
+    <w:lvl w:ilvl="1">
+      <w:start w:val="1"/>
+      <w:numFmt w:val="lowerLetter"/>
+      <w:lvlText w:val="%2."/>
+      <w:lvlJc w:val="left"/>
+      <w:pPr>
+        <w:ind w:left="1440" w:hanging="360"/>
+      </w:pPr>
+    </w:lvl>
+    <w:lvl w:ilvl="2">
+      <w:start w:val="1"/>
+      <w:numFmt w:val="lowerRoman"/>
+      <w:lvlText w:val="%3."/>
+      <w:lvlJc w:val="right"/>
+      <w:pPr>
+        <w:ind w:left="2160" w:hanging="180"/>
+      </w:pPr>
+    </w:lvl>
+    <w:lvl w:ilvl="3">
+      <w:start w:val="1"/>
+      <w:numFmt w:val="decimal"/>
+      <w:lvlText w:val="%4."/>
+      <w:lvlJc w:val="left"/>
+      <w:pPr>
+        <w:ind w:left="2880" w:hanging="360"/>
+      </w:pPr>
+    </w:lvl>
+    <w:lvl w:ilvl="4">
+      <w:start w:val="1"/>
+      <w:numFmt w:val="lowerLetter"/>
+      <w:lvlText w:val="%5."/>
+      <w:lvlJc w:val="left"/>
+      <w:pPr>
+        <w:ind w:left="3600" w:hanging="360"/>
+      </w:pPr>
+    </w:lvl>
+    <w:lvl w:ilvl="5">
+      <w:start w:val="1"/>
+      <w:numFmt w:val="lowerRoman"/>
+      <w:lvlText w:val="%6."/>
+      <w:lvlJc w:val="right"/>
+      <w:pPr>
+        <w:ind w:left="4320" w:hanging="180"/>
+      </w:pPr>
+    </w:lvl>
+    <w:lvl w:ilvl="6">
+      <w:start w:val="1"/>
+      <w:numFmt w:val="decimal"/>
+      <w:lvlText w:val="%7."/>
+      <w:lvlJc w:val="left"/>
+      <w:pPr>
+        <w:ind w:left="5040" w:hanging="360"/>
+      </w:pPr>
+    </w:lvl>
+    <w:lvl w:ilvl="7">
+      <w:start w:val="1"/>
+      <w:numFmt w:val="lowerLetter"/>
+      <w:lvlText w:val="%8."/>
+      <w:lvlJc w:val="left"/>
+      <w:pPr>
+        <w:ind w:left="5760" w:hanging="360"/>
+      </w:pPr>
+    </w:lvl>
+    <w:lvl w:ilvl="8">
+      <w:start w:val="1"/>
+      <w:numFmt w:val="lowerRoman"/>
+      <w:lvlText w:val="%9."/>
+      <w:lvlJc w:val="right"/>
+      <w:pPr>
+        <w:ind w:left="6480" w:hanging="180"/>
+      </w:pPr>
+    </w:lvl>
+  </w:abstractNum>
+  <w:num w:numId="1" w16cid:durableId="597254795">
     <w:abstractNumId w:val="1"/>
   </w:num>
-  <w:num w:numId="2">
-    <w:abstractNumId w:val="2"/>
+  <w:num w:numId="2" w16cid:durableId="1222594776">
+    <w:abstractNumId w:val="0"/>
   </w:num>
 </w:numbering>
 </file>
 
 <file path=word/styles.xml><?xml version="1.0" encoding="utf-8"?>
-<w:styles xmlns:w="http://schemas.openxmlformats.org/wordprocessingml/2006/main" xmlns:w14="http://schemas.microsoft.com/office/word/2010/wordml" xmlns:mc="http://schemas.openxmlformats.org/markup-compatibility/2006" mc:Ignorable="w14">
+<w:styles xmlns:mc="http://schemas.openxmlformats.org/markup-compatibility/2006" xmlns:r="http://schemas.openxmlformats.org/officeDocument/2006/relationships" xmlns:w="http://schemas.openxmlformats.org/wordprocessingml/2006/main" xmlns:w14="http://schemas.microsoft.com/office/word/2010/wordml" xmlns:w15="http://schemas.microsoft.com/office/word/2012/wordml" xmlns:w16cex="http://schemas.microsoft.com/office/word/2018/wordml/cex" xmlns:w16cid="http://schemas.microsoft.com/office/word/2016/wordml/cid" xmlns:w16="http://schemas.microsoft.com/office/word/2018/wordml" xmlns:w16sdtdh="http://schemas.microsoft.com/office/word/2020/wordml/sdtdatahash" xmlns:w16se="http://schemas.microsoft.com/office/word/2015/wordml/symex" mc:Ignorable="w14 w15 w16se w16cid w16 w16cex w16sdtdh">
   <w:docDefaults>
     <w:rPrDefault>
       <w:rPr>
-        <w:rFonts w:ascii="Calibri" w:hAnsi="Calibri" w:eastAsia="Calibri" w:cs="" w:asciiTheme="minorHAnsi" w:cstheme="minorBidi" w:eastAsiaTheme="minorHAnsi" w:hAnsiTheme="minorHAnsi"/>
+        <w:rFonts w:asciiTheme="minorHAnsi" w:eastAsiaTheme="minorHAnsi" w:hAnsiTheme="minorHAnsi" w:cstheme="minorBidi"/>
         <w:szCs w:val="22"/>
         <w:lang w:val="en-IN" w:eastAsia="en-US" w:bidi="ar-SA"/>
       </w:rPr>
     </w:rPrDefault>
-    <w:pPrDefault>
-      <w:pPr/>
-    </w:pPrDefault>
+    <w:pPrDefault/>
   </w:docDefaults>
   <w:latentStyles w:defLockedState="0" w:defUIPriority="99" w:defSemiHidden="0" w:defUnhideWhenUsed="0" w:defQFormat="0" w:count="376">
     <w:lsdException w:name="Normal" w:uiPriority="0" w:qFormat="1"/>
     <w:lsdException w:name="heading 1" w:uiPriority="9" w:qFormat="1"/>
-    <w:lsdException w:name="heading 2" w:uiPriority="9" w:semiHidden="1" w:unhideWhenUsed="1" w:qFormat="1"/>
-    <w:lsdException w:name="heading 3" w:uiPriority="9" w:semiHidden="1" w:unhideWhenUsed="1" w:qFormat="1"/>
-    <w:lsdException w:name="heading 4" w:uiPriority="9" w:semiHidden="1" w:unhideWhenUsed="1" w:qFormat="1"/>
-    <w:lsdException w:name="heading 5" w:uiPriority="9" w:semiHidden="1" w:unhideWhenUsed="1" w:qFormat="1"/>
-    <w:lsdException w:name="heading 6" w:uiPriority="9" w:semiHidden="1" w:unhideWhenUsed="1" w:qFormat="1"/>
-    <w:lsdException w:name="heading 7" w:uiPriority="9" w:semiHidden="1" w:unhideWhenUsed="1" w:qFormat="1"/>
-    <w:lsdException w:name="heading 8" w:uiPriority="9" w:semiHidden="1" w:unhideWhenUsed="1" w:qFormat="1"/>
-    <w:lsdException w:name="heading 9" w:uiPriority="9" w:semiHidden="1" w:unhideWhenUsed="1" w:qFormat="1"/>
+    <w:lsdException w:name="heading 2" w:semiHidden="1" w:uiPriority="9" w:unhideWhenUsed="1" w:qFormat="1"/>
+    <w:lsdException w:name="heading 3" w:semiHidden="1" w:uiPriority="9" w:unhideWhenUsed="1" w:qFormat="1"/>
+    <w:lsdException w:name="heading 4" w:semiHidden="1" w:uiPriority="9" w:unhideWhenUsed="1" w:qFormat="1"/>
+    <w:lsdException w:name="heading 5" w:semiHidden="1" w:uiPriority="9" w:unhideWhenUsed="1" w:qFormat="1"/>
+    <w:lsdException w:name="heading 6" w:semiHidden="1" w:uiPriority="9" w:unhideWhenUsed="1" w:qFormat="1"/>
+    <w:lsdException w:name="heading 7" w:semiHidden="1" w:uiPriority="9" w:unhideWhenUsed="1" w:qFormat="1"/>
+    <w:lsdException w:name="heading 8" w:semiHidden="1" w:uiPriority="9" w:unhideWhenUsed="1" w:qFormat="1"/>
+    <w:lsdException w:name="heading 9" w:semiHidden="1" w:uiPriority="9" w:unhideWhenUsed="1" w:qFormat="1"/>
     <w:lsdException w:name="index 1" w:semiHidden="1" w:unhideWhenUsed="1"/>
     <w:lsdException w:name="index 2" w:semiHidden="1" w:unhideWhenUsed="1"/>
     <w:lsdException w:name="index 3" w:semiHidden="1" w:unhideWhenUsed="1"/>
@@ -1326,22 +2147,22 @@
     <w:lsdException w:name="index 7" w:semiHidden="1" w:unhideWhenUsed="1"/>
     <w:lsdException w:name="index 8" w:semiHidden="1" w:unhideWhenUsed="1"/>
     <w:lsdException w:name="index 9" w:semiHidden="1" w:unhideWhenUsed="1"/>
-    <w:lsdException w:name="toc 1" w:uiPriority="39" w:semiHidden="1" w:unhideWhenUsed="1"/>
-    <w:lsdException w:name="toc 2" w:uiPriority="39" w:semiHidden="1" w:unhideWhenUsed="1"/>
-    <w:lsdException w:name="toc 3" w:uiPriority="39" w:semiHidden="1" w:unhideWhenUsed="1"/>
-    <w:lsdException w:name="toc 4" w:uiPriority="39" w:semiHidden="1" w:unhideWhenUsed="1"/>
-    <w:lsdException w:name="toc 5" w:uiPriority="39" w:semiHidden="1" w:unhideWhenUsed="1"/>
-    <w:lsdException w:name="toc 6" w:uiPriority="39" w:semiHidden="1" w:unhideWhenUsed="1"/>
-    <w:lsdException w:name="toc 7" w:uiPriority="39" w:semiHidden="1" w:unhideWhenUsed="1"/>
-    <w:lsdException w:name="toc 8" w:uiPriority="39" w:semiHidden="1" w:unhideWhenUsed="1"/>
-    <w:lsdException w:name="toc 9" w:uiPriority="39" w:semiHidden="1" w:unhideWhenUsed="1"/>
+    <w:lsdException w:name="toc 1" w:semiHidden="1" w:uiPriority="39" w:unhideWhenUsed="1"/>
+    <w:lsdException w:name="toc 2" w:semiHidden="1" w:uiPriority="39" w:unhideWhenUsed="1"/>
+    <w:lsdException w:name="toc 3" w:semiHidden="1" w:uiPriority="39" w:unhideWhenUsed="1"/>
+    <w:lsdException w:name="toc 4" w:semiHidden="1" w:uiPriority="39" w:unhideWhenUsed="1"/>
+    <w:lsdException w:name="toc 5" w:semiHidden="1" w:uiPriority="39" w:unhideWhenUsed="1"/>
+    <w:lsdException w:name="toc 6" w:semiHidden="1" w:uiPriority="39" w:unhideWhenUsed="1"/>
+    <w:lsdException w:name="toc 7" w:semiHidden="1" w:uiPriority="39" w:unhideWhenUsed="1"/>
+    <w:lsdException w:name="toc 8" w:semiHidden="1" w:uiPriority="39" w:unhideWhenUsed="1"/>
+    <w:lsdException w:name="toc 9" w:semiHidden="1" w:uiPriority="39" w:unhideWhenUsed="1"/>
     <w:lsdException w:name="Normal Indent" w:semiHidden="1" w:unhideWhenUsed="1"/>
     <w:lsdException w:name="footnote text" w:semiHidden="1" w:unhideWhenUsed="1"/>
     <w:lsdException w:name="annotation text" w:semiHidden="1" w:unhideWhenUsed="1"/>
     <w:lsdException w:name="header" w:semiHidden="1" w:unhideWhenUsed="1"/>
     <w:lsdException w:name="footer" w:semiHidden="1" w:unhideWhenUsed="1"/>
     <w:lsdException w:name="index heading" w:semiHidden="1" w:unhideWhenUsed="1"/>
-    <w:lsdException w:name="caption" w:uiPriority="35" w:semiHidden="1" w:unhideWhenUsed="1" w:qFormat="1"/>
+    <w:lsdException w:name="caption" w:semiHidden="1" w:uiPriority="35" w:unhideWhenUsed="1" w:qFormat="1"/>
     <w:lsdException w:name="table of figures" w:semiHidden="1" w:unhideWhenUsed="1"/>
     <w:lsdException w:name="envelope address" w:semiHidden="1" w:unhideWhenUsed="1"/>
     <w:lsdException w:name="envelope return" w:semiHidden="1" w:unhideWhenUsed="1"/>
@@ -1372,7 +2193,7 @@
     <w:lsdException w:name="Title" w:uiPriority="10" w:qFormat="1"/>
     <w:lsdException w:name="Closing" w:semiHidden="1" w:unhideWhenUsed="1"/>
     <w:lsdException w:name="Signature" w:semiHidden="1" w:unhideWhenUsed="1"/>
-    <w:lsdException w:name="Default Paragraph Font" w:uiPriority="1" w:semiHidden="1" w:unhideWhenUsed="1"/>
+    <w:lsdException w:name="Default Paragraph Font" w:semiHidden="1" w:uiPriority="1" w:unhideWhenUsed="1"/>
     <w:lsdException w:name="Body Text" w:semiHidden="1" w:unhideWhenUsed="1"/>
     <w:lsdException w:name="Body Text Indent" w:semiHidden="1" w:unhideWhenUsed="1"/>
     <w:lsdException w:name="List Continue" w:semiHidden="1" w:unhideWhenUsed="1"/>
@@ -1572,8 +2393,8 @@
     <w:lsdException w:name="Subtle Reference" w:uiPriority="31" w:qFormat="1"/>
     <w:lsdException w:name="Intense Reference" w:uiPriority="32" w:qFormat="1"/>
     <w:lsdException w:name="Book Title" w:uiPriority="33" w:qFormat="1"/>
-    <w:lsdException w:name="Bibliography" w:uiPriority="37" w:semiHidden="1" w:unhideWhenUsed="1"/>
-    <w:lsdException w:name="TOC Heading" w:uiPriority="39" w:semiHidden="1" w:unhideWhenUsed="1" w:qFormat="1"/>
+    <w:lsdException w:name="Bibliography" w:semiHidden="1" w:uiPriority="37" w:unhideWhenUsed="1"/>
+    <w:lsdException w:name="TOC Heading" w:semiHidden="1" w:uiPriority="39" w:unhideWhenUsed="1" w:qFormat="1"/>
     <w:lsdException w:name="Plain Table 1" w:uiPriority="41"/>
     <w:lsdException w:name="Plain Table 2" w:uiPriority="42"/>
     <w:lsdException w:name="Plain Table 3" w:uiPriority="43"/>
@@ -1684,171 +2505,180 @@
     <w:lsdException w:name="Unresolved Mention" w:semiHidden="1" w:unhideWhenUsed="1"/>
     <w:lsdException w:name="Smart Link" w:semiHidden="1" w:unhideWhenUsed="1"/>
   </w:latentStyles>
-  <w:style w:type="paragraph" w:styleId="Normal" w:default="1">
+  <w:style w:type="paragraph" w:default="1" w:styleId="Normal">
     <w:name w:val="Normal"/>
     <w:qFormat/>
-    <w:rsid w:val="0080582a"/>
+    <w:rsid w:val="0080582A"/>
     <w:pPr>
-      <w:widowControl/>
-      <w:bidi w:val="0"/>
-      <w:spacing w:lineRule="auto" w:line="259" w:before="0" w:after="160"/>
-      <w:jc w:val="left"/>
+      <w:spacing w:after="160" w:line="259" w:lineRule="auto"/>
     </w:pPr>
     <w:rPr>
-      <w:rFonts w:ascii="Calibri" w:hAnsi="Calibri" w:eastAsia="Calibri" w:cs="" w:asciiTheme="minorHAnsi" w:cstheme="minorBidi" w:eastAsiaTheme="minorHAnsi" w:hAnsiTheme="minorHAnsi"/>
-      <w:color w:val="auto"/>
-      <w:kern w:val="0"/>
       <w:sz w:val="22"/>
-      <w:szCs w:val="22"/>
-      <w:lang w:val="en-IN" w:eastAsia="en-US" w:bidi="ar-SA"/>
     </w:rPr>
   </w:style>
-  <w:style w:type="character" w:styleId="DefaultParagraphFont" w:default="1">
+  <w:style w:type="character" w:default="1" w:styleId="DefaultParagraphFont">
     <w:name w:val="Default Paragraph Font"/>
     <w:uiPriority w:val="1"/>
     <w:semiHidden/>
     <w:unhideWhenUsed/>
-    <w:qFormat/>
-    <w:rPr/>
   </w:style>
-  <w:style w:type="character" w:styleId="ListLabel1">
+  <w:style w:type="table" w:default="1" w:styleId="TableNormal">
+    <w:name w:val="Normal Table"/>
+    <w:uiPriority w:val="99"/>
+    <w:semiHidden/>
+    <w:unhideWhenUsed/>
+    <w:tblPr>
+      <w:tblInd w:w="0" w:type="dxa"/>
+      <w:tblCellMar>
+        <w:top w:w="0" w:type="dxa"/>
+        <w:left w:w="108" w:type="dxa"/>
+        <w:bottom w:w="0" w:type="dxa"/>
+        <w:right w:w="108" w:type="dxa"/>
+      </w:tblCellMar>
+    </w:tblPr>
+  </w:style>
+  <w:style w:type="numbering" w:default="1" w:styleId="NoList">
+    <w:name w:val="No List"/>
+    <w:uiPriority w:val="99"/>
+    <w:semiHidden/>
+    <w:unhideWhenUsed/>
+  </w:style>
+  <w:style w:type="character" w:customStyle="1" w:styleId="ListLabel1">
     <w:name w:val="ListLabel 1"/>
     <w:qFormat/>
     <w:rPr>
       <w:rFonts w:cs="Courier New"/>
     </w:rPr>
   </w:style>
-  <w:style w:type="character" w:styleId="ListLabel2">
+  <w:style w:type="character" w:customStyle="1" w:styleId="ListLabel2">
     <w:name w:val="ListLabel 2"/>
     <w:qFormat/>
     <w:rPr>
       <w:rFonts w:cs="Courier New"/>
     </w:rPr>
   </w:style>
-  <w:style w:type="character" w:styleId="ListLabel3">
+  <w:style w:type="character" w:customStyle="1" w:styleId="ListLabel3">
     <w:name w:val="ListLabel 3"/>
     <w:qFormat/>
     <w:rPr>
       <w:rFonts w:cs="Courier New"/>
     </w:rPr>
   </w:style>
-  <w:style w:type="character" w:styleId="ListLabel4">
+  <w:style w:type="character" w:customStyle="1" w:styleId="ListLabel4">
     <w:name w:val="ListLabel 4"/>
     <w:qFormat/>
     <w:rPr>
       <w:rFonts w:cs="Courier New"/>
     </w:rPr>
   </w:style>
-  <w:style w:type="character" w:styleId="ListLabel5">
+  <w:style w:type="character" w:customStyle="1" w:styleId="ListLabel5">
     <w:name w:val="ListLabel 5"/>
     <w:qFormat/>
     <w:rPr>
       <w:rFonts w:cs="Courier New"/>
     </w:rPr>
   </w:style>
-  <w:style w:type="character" w:styleId="ListLabel6">
+  <w:style w:type="character" w:customStyle="1" w:styleId="ListLabel6">
     <w:name w:val="ListLabel 6"/>
     <w:qFormat/>
     <w:rPr>
       <w:rFonts w:cs="Courier New"/>
     </w:rPr>
   </w:style>
-  <w:style w:type="character" w:styleId="ListLabel7">
+  <w:style w:type="character" w:customStyle="1" w:styleId="ListLabel7">
     <w:name w:val="ListLabel 7"/>
     <w:qFormat/>
     <w:rPr>
       <w:rFonts w:cs="Courier New"/>
     </w:rPr>
   </w:style>
-  <w:style w:type="character" w:styleId="ListLabel8">
+  <w:style w:type="character" w:customStyle="1" w:styleId="ListLabel8">
     <w:name w:val="ListLabel 8"/>
     <w:qFormat/>
     <w:rPr>
       <w:rFonts w:cs="Courier New"/>
     </w:rPr>
   </w:style>
-  <w:style w:type="character" w:styleId="ListLabel9">
+  <w:style w:type="character" w:customStyle="1" w:styleId="ListLabel9">
     <w:name w:val="ListLabel 9"/>
     <w:qFormat/>
     <w:rPr>
       <w:rFonts w:cs="Courier New"/>
     </w:rPr>
   </w:style>
-  <w:style w:type="character" w:styleId="ListLabel10">
+  <w:style w:type="character" w:customStyle="1" w:styleId="ListLabel10">
     <w:name w:val="ListLabel 10"/>
     <w:qFormat/>
     <w:rPr>
       <w:rFonts w:cs="Courier New"/>
     </w:rPr>
   </w:style>
-  <w:style w:type="character" w:styleId="ListLabel11">
+  <w:style w:type="character" w:customStyle="1" w:styleId="ListLabel11">
     <w:name w:val="ListLabel 11"/>
     <w:qFormat/>
     <w:rPr>
       <w:rFonts w:cs="Courier New"/>
     </w:rPr>
   </w:style>
-  <w:style w:type="character" w:styleId="ListLabel12">
+  <w:style w:type="character" w:customStyle="1" w:styleId="ListLabel12">
     <w:name w:val="ListLabel 12"/>
     <w:qFormat/>
     <w:rPr>
       <w:rFonts w:cs="Courier New"/>
     </w:rPr>
   </w:style>
-  <w:style w:type="character" w:styleId="ListLabel13">
+  <w:style w:type="character" w:customStyle="1" w:styleId="ListLabel13">
     <w:name w:val="ListLabel 13"/>
     <w:qFormat/>
     <w:rPr>
       <w:rFonts w:cs="Courier New"/>
     </w:rPr>
   </w:style>
-  <w:style w:type="character" w:styleId="ListLabel14">
+  <w:style w:type="character" w:customStyle="1" w:styleId="ListLabel14">
     <w:name w:val="ListLabel 14"/>
     <w:qFormat/>
     <w:rPr>
       <w:rFonts w:cs="Courier New"/>
     </w:rPr>
   </w:style>
-  <w:style w:type="character" w:styleId="ListLabel15">
+  <w:style w:type="character" w:customStyle="1" w:styleId="ListLabel15">
     <w:name w:val="ListLabel 15"/>
     <w:qFormat/>
     <w:rPr>
       <w:rFonts w:cs="Courier New"/>
     </w:rPr>
   </w:style>
-  <w:style w:type="paragraph" w:styleId="Heading">
+  <w:style w:type="paragraph" w:customStyle="1" w:styleId="Heading">
     <w:name w:val="Heading"/>
     <w:basedOn w:val="Normal"/>
-    <w:next w:val="TextBody"/>
+    <w:next w:val="BodyText"/>
     <w:qFormat/>
     <w:pPr>
-      <w:keepNext w:val="true"/>
+      <w:keepNext/>
       <w:spacing w:before="240" w:after="120"/>
     </w:pPr>
     <w:rPr>
-      <w:rFonts w:ascii="Liberation Sans" w:hAnsi="Liberation Sans" w:eastAsia="Noto Sans CJK SC" w:cs="Lohit Devanagari"/>
+      <w:rFonts w:ascii="Liberation Sans" w:eastAsia="Noto Sans CJK SC" w:hAnsi="Liberation Sans" w:cs="Lohit Devanagari"/>
       <w:sz w:val="28"/>
       <w:szCs w:val="28"/>
     </w:rPr>
   </w:style>
-  <w:style w:type="paragraph" w:styleId="TextBody">
+  <w:style w:type="paragraph" w:styleId="BodyText">
     <w:name w:val="Body Text"/>
     <w:basedOn w:val="Normal"/>
     <w:pPr>
-      <w:spacing w:lineRule="auto" w:line="276" w:before="0" w:after="140"/>
+      <w:spacing w:after="140" w:line="276" w:lineRule="auto"/>
     </w:pPr>
-    <w:rPr/>
   </w:style>
   <w:style w:type="paragraph" w:styleId="List">
     <w:name w:val="List"/>
-    <w:basedOn w:val="TextBody"/>
-    <w:pPr/>
+    <w:basedOn w:val="BodyText"/>
     <w:rPr>
       <w:rFonts w:cs="Lohit Devanagari"/>
     </w:rPr>
   </w:style>
   <w:style w:type="paragraph" w:styleId="Caption">
-    <w:name w:val="Caption"/>
+    <w:name w:val="caption"/>
     <w:basedOn w:val="Normal"/>
     <w:qFormat/>
     <w:pPr>
@@ -1863,7 +2693,7 @@
       <w:szCs w:val="24"/>
     </w:rPr>
   </w:style>
-  <w:style w:type="paragraph" w:styleId="Index">
+  <w:style w:type="paragraph" w:customStyle="1" w:styleId="Index">
     <w:name w:val="Index"/>
     <w:basedOn w:val="Normal"/>
     <w:qFormat/>
@@ -1879,55 +2709,20 @@
     <w:basedOn w:val="Normal"/>
     <w:uiPriority w:val="34"/>
     <w:qFormat/>
-    <w:rsid w:val="0080582a"/>
+    <w:rsid w:val="0080582A"/>
     <w:pPr>
-      <w:spacing w:before="0" w:after="160"/>
-      <w:ind w:left="720" w:hanging="0"/>
+      <w:ind w:left="720"/>
       <w:contextualSpacing/>
     </w:pPr>
-    <w:rPr/>
   </w:style>
   <w:style w:type="paragraph" w:styleId="NoSpacing">
     <w:name w:val="No Spacing"/>
     <w:uiPriority w:val="1"/>
     <w:qFormat/>
-    <w:rsid w:val="004b79e0"/>
-    <w:pPr>
-      <w:widowControl/>
-      <w:bidi w:val="0"/>
-      <w:spacing w:lineRule="auto" w:line="240" w:before="0" w:after="0"/>
-      <w:jc w:val="left"/>
-    </w:pPr>
+    <w:rsid w:val="004B79E0"/>
     <w:rPr>
-      <w:rFonts w:ascii="Calibri" w:hAnsi="Calibri" w:eastAsia="Calibri" w:cs="" w:asciiTheme="minorHAnsi" w:cstheme="minorBidi" w:eastAsiaTheme="minorHAnsi" w:hAnsiTheme="minorHAnsi"/>
-      <w:color w:val="auto"/>
-      <w:kern w:val="0"/>
       <w:sz w:val="22"/>
-      <w:szCs w:val="22"/>
-      <w:lang w:val="en-IN" w:eastAsia="en-US" w:bidi="ar-SA"/>
     </w:rPr>
-  </w:style>
-  <w:style w:type="numbering" w:styleId="NoList" w:default="1">
-    <w:name w:val="No List"/>
-    <w:uiPriority w:val="99"/>
-    <w:semiHidden/>
-    <w:unhideWhenUsed/>
-    <w:qFormat/>
-  </w:style>
-  <w:style w:type="table" w:default="1" w:styleId="TableNormal">
-    <w:name w:val="Normal Table"/>
-    <w:uiPriority w:val="99"/>
-    <w:semiHidden/>
-    <w:unhideWhenUsed/>
-    <w:tblPr>
-      <w:tblInd w:w="0" w:type="dxa"/>
-      <w:tblCellMar>
-        <w:top w:w="0" w:type="dxa"/>
-        <w:left w:w="108" w:type="dxa"/>
-        <w:bottom w:w="0" w:type="dxa"/>
-        <w:right w:w="108" w:type="dxa"/>
-      </w:tblCellMar>
-    </w:tblPr>
   </w:style>
 </w:styles>
 </file>

</xml_diff>

<commit_message>
Big Data assignment, datasets
</commit_message>
<xml_diff>
--- a/Assignments/BigData/Assignment-Big Data HDFS.docx
+++ b/Assignments/BigData/Assignment-Big Data HDFS.docx
@@ -1434,8 +1434,8 @@
           <w:noProof/>
         </w:rPr>
         <w:drawing>
-          <wp:inline distT="0" distB="0" distL="0" distR="0" wp14:anchorId="4B4552B9" wp14:editId="3D8366B6">
-            <wp:extent cx="5619750" cy="952500"/>
+          <wp:inline distT="0" distB="0" distL="0" distR="0" wp14:anchorId="4B4552B9" wp14:editId="69BE39D7">
+            <wp:extent cx="6115050" cy="952500"/>
             <wp:effectExtent l="0" t="0" r="0" b="0"/>
             <wp:docPr id="19" name="Picture 19"/>
             <wp:cNvGraphicFramePr>
@@ -1457,7 +1457,7 @@
                   <pic:spPr>
                     <a:xfrm>
                       <a:off x="0" y="0"/>
-                      <a:ext cx="5619750" cy="952500"/>
+                      <a:ext cx="6115050" cy="952500"/>
                     </a:xfrm>
                     <a:prstGeom prst="rect">
                       <a:avLst/>
@@ -1500,9 +1500,9 @@
           <w:noProof/>
         </w:rPr>
         <w:drawing>
-          <wp:inline distT="0" distB="0" distL="0" distR="0" wp14:anchorId="09848687" wp14:editId="3C29AA88">
-            <wp:extent cx="3895725" cy="609600"/>
-            <wp:effectExtent l="0" t="0" r="9525" b="0"/>
+          <wp:inline distT="0" distB="0" distL="0" distR="0" wp14:anchorId="09848687" wp14:editId="34A20BFC">
+            <wp:extent cx="5486400" cy="609600"/>
+            <wp:effectExtent l="0" t="0" r="0" b="0"/>
             <wp:docPr id="20" name="Picture 20"/>
             <wp:cNvGraphicFramePr>
               <a:graphicFrameLocks xmlns:a="http://schemas.openxmlformats.org/drawingml/2006/main" noChangeAspect="1"/>
@@ -1523,7 +1523,7 @@
                   <pic:spPr>
                     <a:xfrm>
                       <a:off x="0" y="0"/>
-                      <a:ext cx="3895725" cy="609600"/>
+                      <a:ext cx="5486400" cy="609600"/>
                     </a:xfrm>
                     <a:prstGeom prst="rect">
                       <a:avLst/>
@@ -1566,9 +1566,9 @@
           <w:noProof/>
         </w:rPr>
         <w:drawing>
-          <wp:inline distT="0" distB="0" distL="0" distR="0" wp14:anchorId="1FC7F7E1" wp14:editId="48316881">
-            <wp:extent cx="3962400" cy="589915"/>
-            <wp:effectExtent l="0" t="0" r="0" b="635"/>
+          <wp:inline distT="0" distB="0" distL="0" distR="0" wp14:anchorId="1FC7F7E1" wp14:editId="714B9E9A">
+            <wp:extent cx="5572125" cy="589915"/>
+            <wp:effectExtent l="0" t="0" r="9525" b="635"/>
             <wp:docPr id="21" name="Picture 21"/>
             <wp:cNvGraphicFramePr>
               <a:graphicFrameLocks xmlns:a="http://schemas.openxmlformats.org/drawingml/2006/main" noChangeAspect="1"/>
@@ -1589,7 +1589,7 @@
                   <pic:spPr>
                     <a:xfrm>
                       <a:off x="0" y="0"/>
-                      <a:ext cx="3996107" cy="594933"/>
+                      <a:ext cx="5619525" cy="594933"/>
                     </a:xfrm>
                     <a:prstGeom prst="rect">
                       <a:avLst/>
@@ -1632,8 +1632,8 @@
           <w:noProof/>
         </w:rPr>
         <w:drawing>
-          <wp:inline distT="0" distB="0" distL="0" distR="0" wp14:anchorId="6239B6ED" wp14:editId="5B2B896C">
-            <wp:extent cx="3962400" cy="485775"/>
+          <wp:inline distT="0" distB="0" distL="0" distR="0" wp14:anchorId="6239B6ED" wp14:editId="272B0D56">
+            <wp:extent cx="5638800" cy="485775"/>
             <wp:effectExtent l="0" t="0" r="0" b="9525"/>
             <wp:docPr id="22" name="Picture 22"/>
             <wp:cNvGraphicFramePr>
@@ -1655,7 +1655,7 @@
                   <pic:spPr>
                     <a:xfrm>
                       <a:off x="0" y="0"/>
-                      <a:ext cx="3962400" cy="485775"/>
+                      <a:ext cx="5638800" cy="485775"/>
                     </a:xfrm>
                     <a:prstGeom prst="rect">
                       <a:avLst/>
@@ -1693,6 +1693,46 @@
           <w:rFonts w:ascii="Courier New" w:hAnsi="Courier New" w:cs="Courier New"/>
         </w:rPr>
       </w:pPr>
+      <w:r>
+        <w:rPr>
+          <w:noProof/>
+        </w:rPr>
+        <w:drawing>
+          <wp:inline distT="0" distB="0" distL="0" distR="0" wp14:anchorId="16CB352D" wp14:editId="4E5461B7">
+            <wp:extent cx="5715000" cy="485775"/>
+            <wp:effectExtent l="0" t="0" r="0" b="9525"/>
+            <wp:docPr id="13" name="Picture 13"/>
+            <wp:cNvGraphicFramePr>
+              <a:graphicFrameLocks xmlns:a="http://schemas.openxmlformats.org/drawingml/2006/main" noChangeAspect="1"/>
+            </wp:cNvGraphicFramePr>
+            <a:graphic xmlns:a="http://schemas.openxmlformats.org/drawingml/2006/main">
+              <a:graphicData uri="http://schemas.openxmlformats.org/drawingml/2006/picture">
+                <pic:pic xmlns:pic="http://schemas.openxmlformats.org/drawingml/2006/picture">
+                  <pic:nvPicPr>
+                    <pic:cNvPr id="1" name=""/>
+                    <pic:cNvPicPr/>
+                  </pic:nvPicPr>
+                  <pic:blipFill>
+                    <a:blip r:embed="rId25"/>
+                    <a:stretch>
+                      <a:fillRect/>
+                    </a:stretch>
+                  </pic:blipFill>
+                  <pic:spPr>
+                    <a:xfrm>
+                      <a:off x="0" y="0"/>
+                      <a:ext cx="5715000" cy="485775"/>
+                    </a:xfrm>
+                    <a:prstGeom prst="rect">
+                      <a:avLst/>
+                    </a:prstGeom>
+                  </pic:spPr>
+                </pic:pic>
+              </a:graphicData>
+            </a:graphic>
+          </wp:inline>
+        </w:drawing>
+      </w:r>
     </w:p>
     <w:p>
       <w:pPr>
@@ -1714,6 +1754,55 @@
     </w:p>
     <w:p>
       <w:pPr>
+        <w:ind w:left="720"/>
+        <w:rPr>
+          <w:rFonts w:ascii="Courier New" w:hAnsi="Courier New" w:cs="Courier New"/>
+        </w:rPr>
+      </w:pPr>
+      <w:r>
+        <w:rPr>
+          <w:noProof/>
+        </w:rPr>
+        <w:lastRenderedPageBreak/>
+        <w:drawing>
+          <wp:inline distT="0" distB="0" distL="0" distR="0" wp14:anchorId="5C767598" wp14:editId="478A30D2">
+            <wp:extent cx="5448300" cy="2562225"/>
+            <wp:effectExtent l="0" t="0" r="0" b="9525"/>
+            <wp:docPr id="23" name="Picture 23"/>
+            <wp:cNvGraphicFramePr>
+              <a:graphicFrameLocks xmlns:a="http://schemas.openxmlformats.org/drawingml/2006/main" noChangeAspect="1"/>
+            </wp:cNvGraphicFramePr>
+            <a:graphic xmlns:a="http://schemas.openxmlformats.org/drawingml/2006/main">
+              <a:graphicData uri="http://schemas.openxmlformats.org/drawingml/2006/picture">
+                <pic:pic xmlns:pic="http://schemas.openxmlformats.org/drawingml/2006/picture">
+                  <pic:nvPicPr>
+                    <pic:cNvPr id="1" name=""/>
+                    <pic:cNvPicPr/>
+                  </pic:nvPicPr>
+                  <pic:blipFill>
+                    <a:blip r:embed="rId26"/>
+                    <a:stretch>
+                      <a:fillRect/>
+                    </a:stretch>
+                  </pic:blipFill>
+                  <pic:spPr>
+                    <a:xfrm>
+                      <a:off x="0" y="0"/>
+                      <a:ext cx="5448300" cy="2562225"/>
+                    </a:xfrm>
+                    <a:prstGeom prst="rect">
+                      <a:avLst/>
+                    </a:prstGeom>
+                  </pic:spPr>
+                </pic:pic>
+              </a:graphicData>
+            </a:graphic>
+          </wp:inline>
+        </w:drawing>
+      </w:r>
+    </w:p>
+    <w:p>
+      <w:pPr>
         <w:pStyle w:val="ListParagraph"/>
         <w:numPr>
           <w:ilvl w:val="0"/>
@@ -1746,6 +1835,54 @@
     </w:p>
     <w:p>
       <w:pPr>
+        <w:ind w:left="720"/>
+        <w:rPr>
+          <w:rFonts w:ascii="Courier New" w:hAnsi="Courier New" w:cs="Courier New"/>
+        </w:rPr>
+      </w:pPr>
+      <w:r>
+        <w:rPr>
+          <w:noProof/>
+        </w:rPr>
+        <w:drawing>
+          <wp:inline distT="0" distB="0" distL="0" distR="0" wp14:anchorId="1C93BB37" wp14:editId="5F1C102A">
+            <wp:extent cx="5314950" cy="381000"/>
+            <wp:effectExtent l="0" t="0" r="0" b="0"/>
+            <wp:docPr id="24" name="Picture 24"/>
+            <wp:cNvGraphicFramePr>
+              <a:graphicFrameLocks xmlns:a="http://schemas.openxmlformats.org/drawingml/2006/main" noChangeAspect="1"/>
+            </wp:cNvGraphicFramePr>
+            <a:graphic xmlns:a="http://schemas.openxmlformats.org/drawingml/2006/main">
+              <a:graphicData uri="http://schemas.openxmlformats.org/drawingml/2006/picture">
+                <pic:pic xmlns:pic="http://schemas.openxmlformats.org/drawingml/2006/picture">
+                  <pic:nvPicPr>
+                    <pic:cNvPr id="1" name=""/>
+                    <pic:cNvPicPr/>
+                  </pic:nvPicPr>
+                  <pic:blipFill>
+                    <a:blip r:embed="rId27"/>
+                    <a:stretch>
+                      <a:fillRect/>
+                    </a:stretch>
+                  </pic:blipFill>
+                  <pic:spPr>
+                    <a:xfrm>
+                      <a:off x="0" y="0"/>
+                      <a:ext cx="5314950" cy="381000"/>
+                    </a:xfrm>
+                    <a:prstGeom prst="rect">
+                      <a:avLst/>
+                    </a:prstGeom>
+                  </pic:spPr>
+                </pic:pic>
+              </a:graphicData>
+            </a:graphic>
+          </wp:inline>
+        </w:drawing>
+      </w:r>
+    </w:p>
+    <w:p>
+      <w:pPr>
         <w:pStyle w:val="ListParagraph"/>
         <w:numPr>
           <w:ilvl w:val="0"/>
@@ -1778,6 +1915,88 @@
     </w:p>
     <w:p>
       <w:pPr>
+        <w:ind w:left="720"/>
+        <w:rPr>
+          <w:rFonts w:ascii="Courier New" w:hAnsi="Courier New" w:cs="Courier New"/>
+        </w:rPr>
+      </w:pPr>
+      <w:r>
+        <w:rPr>
+          <w:rFonts w:ascii="Courier New" w:hAnsi="Courier New" w:cs="Courier New"/>
+        </w:rPr>
+        <w:t xml:space="preserve">ANS: </w:t>
+      </w:r>
+      <w:r>
+        <w:rPr>
+          <w:rFonts w:ascii="Courier New" w:hAnsi="Courier New" w:cs="Courier New"/>
+        </w:rPr>
+        <w:t>“</w:t>
+      </w:r>
+      <w:proofErr w:type="spellStart"/>
+      <w:r>
+        <w:rPr>
+          <w:rFonts w:ascii="Courier New" w:hAnsi="Courier New" w:cs="Courier New"/>
+        </w:rPr>
+        <w:t>jps</w:t>
+      </w:r>
+      <w:proofErr w:type="spellEnd"/>
+      <w:r>
+        <w:rPr>
+          <w:rFonts w:ascii="Courier New" w:hAnsi="Courier New" w:cs="Courier New"/>
+        </w:rPr>
+        <w:t>” and then run “</w:t>
+      </w:r>
+      <w:proofErr w:type="spellStart"/>
+      <w:r>
+        <w:rPr>
+          <w:rFonts w:ascii="Courier New" w:hAnsi="Courier New" w:cs="Courier New"/>
+        </w:rPr>
+        <w:t>hdfs</w:t>
+      </w:r>
+      <w:proofErr w:type="spellEnd"/>
+      <w:r>
+        <w:rPr>
+          <w:rFonts w:ascii="Courier New" w:hAnsi="Courier New" w:cs="Courier New"/>
+        </w:rPr>
+        <w:t xml:space="preserve"> </w:t>
+      </w:r>
+      <w:proofErr w:type="spellStart"/>
+      <w:r>
+        <w:rPr>
+          <w:rFonts w:ascii="Courier New" w:hAnsi="Courier New" w:cs="Courier New"/>
+        </w:rPr>
+        <w:t>namenode</w:t>
+      </w:r>
+      <w:proofErr w:type="spellEnd"/>
+      <w:r>
+        <w:rPr>
+          <w:rFonts w:ascii="Courier New" w:hAnsi="Courier New" w:cs="Courier New"/>
+        </w:rPr>
+        <w:t xml:space="preserve"> -format &lt;</w:t>
+      </w:r>
+      <w:proofErr w:type="spellStart"/>
+      <w:r>
+        <w:rPr>
+          <w:rFonts w:ascii="Courier New" w:hAnsi="Courier New" w:cs="Courier New"/>
+        </w:rPr>
+        <w:t>code_for_namenode</w:t>
+      </w:r>
+      <w:proofErr w:type="spellEnd"/>
+      <w:r>
+        <w:rPr>
+          <w:rFonts w:ascii="Courier New" w:hAnsi="Courier New" w:cs="Courier New"/>
+        </w:rPr>
+        <w:t>&gt;</w:t>
+      </w:r>
+      <w:r>
+        <w:rPr>
+          <w:rFonts w:ascii="Courier New" w:hAnsi="Courier New" w:cs="Courier New"/>
+        </w:rPr>
+        <w:t xml:space="preserve">” </w:t>
+      </w:r>
+    </w:p>
+    <w:p>
+      <w:pPr>
         <w:pStyle w:val="ListParagraph"/>
         <w:numPr>
           <w:ilvl w:val="0"/>
@@ -1796,6 +2015,54 @@
     </w:p>
     <w:p>
       <w:pPr>
+        <w:ind w:left="720"/>
+        <w:rPr>
+          <w:rFonts w:ascii="Courier New" w:hAnsi="Courier New" w:cs="Courier New"/>
+        </w:rPr>
+      </w:pPr>
+      <w:r>
+        <w:rPr>
+          <w:noProof/>
+        </w:rPr>
+        <w:drawing>
+          <wp:inline distT="0" distB="0" distL="0" distR="0" wp14:anchorId="07BC1C4D" wp14:editId="6554368B">
+            <wp:extent cx="5057775" cy="361950"/>
+            <wp:effectExtent l="0" t="0" r="9525" b="0"/>
+            <wp:docPr id="25" name="Picture 25"/>
+            <wp:cNvGraphicFramePr>
+              <a:graphicFrameLocks xmlns:a="http://schemas.openxmlformats.org/drawingml/2006/main" noChangeAspect="1"/>
+            </wp:cNvGraphicFramePr>
+            <a:graphic xmlns:a="http://schemas.openxmlformats.org/drawingml/2006/main">
+              <a:graphicData uri="http://schemas.openxmlformats.org/drawingml/2006/picture">
+                <pic:pic xmlns:pic="http://schemas.openxmlformats.org/drawingml/2006/picture">
+                  <pic:nvPicPr>
+                    <pic:cNvPr id="1" name=""/>
+                    <pic:cNvPicPr/>
+                  </pic:nvPicPr>
+                  <pic:blipFill>
+                    <a:blip r:embed="rId28"/>
+                    <a:stretch>
+                      <a:fillRect/>
+                    </a:stretch>
+                  </pic:blipFill>
+                  <pic:spPr>
+                    <a:xfrm>
+                      <a:off x="0" y="0"/>
+                      <a:ext cx="5057775" cy="361950"/>
+                    </a:xfrm>
+                    <a:prstGeom prst="rect">
+                      <a:avLst/>
+                    </a:prstGeom>
+                  </pic:spPr>
+                </pic:pic>
+              </a:graphicData>
+            </a:graphic>
+          </wp:inline>
+        </w:drawing>
+      </w:r>
+    </w:p>
+    <w:p>
+      <w:pPr>
         <w:pStyle w:val="ListParagraph"/>
         <w:numPr>
           <w:ilvl w:val="0"/>
@@ -1814,6 +2081,62 @@
     </w:p>
     <w:p>
       <w:pPr>
+        <w:tabs>
+          <w:tab w:val="left" w:pos="2100"/>
+        </w:tabs>
+        <w:rPr>
+          <w:rFonts w:ascii="Courier New" w:hAnsi="Courier New" w:cs="Courier New"/>
+        </w:rPr>
+      </w:pPr>
+      <w:r>
+        <w:rPr>
+          <w:rFonts w:ascii="Courier New" w:hAnsi="Courier New" w:cs="Courier New"/>
+        </w:rPr>
+        <w:t xml:space="preserve">     </w:t>
+      </w:r>
+      <w:r>
+        <w:rPr>
+          <w:noProof/>
+        </w:rPr>
+        <w:drawing>
+          <wp:inline distT="0" distB="0" distL="0" distR="0" wp14:anchorId="441AA656" wp14:editId="5E933F4E">
+            <wp:extent cx="5019675" cy="381000"/>
+            <wp:effectExtent l="0" t="0" r="9525" b="0"/>
+            <wp:docPr id="26" name="Picture 26"/>
+            <wp:cNvGraphicFramePr>
+              <a:graphicFrameLocks xmlns:a="http://schemas.openxmlformats.org/drawingml/2006/main" noChangeAspect="1"/>
+            </wp:cNvGraphicFramePr>
+            <a:graphic xmlns:a="http://schemas.openxmlformats.org/drawingml/2006/main">
+              <a:graphicData uri="http://schemas.openxmlformats.org/drawingml/2006/picture">
+                <pic:pic xmlns:pic="http://schemas.openxmlformats.org/drawingml/2006/picture">
+                  <pic:nvPicPr>
+                    <pic:cNvPr id="1" name=""/>
+                    <pic:cNvPicPr/>
+                  </pic:nvPicPr>
+                  <pic:blipFill>
+                    <a:blip r:embed="rId29"/>
+                    <a:stretch>
+                      <a:fillRect/>
+                    </a:stretch>
+                  </pic:blipFill>
+                  <pic:spPr>
+                    <a:xfrm>
+                      <a:off x="0" y="0"/>
+                      <a:ext cx="5019675" cy="381000"/>
+                    </a:xfrm>
+                    <a:prstGeom prst="rect">
+                      <a:avLst/>
+                    </a:prstGeom>
+                  </pic:spPr>
+                </pic:pic>
+              </a:graphicData>
+            </a:graphic>
+          </wp:inline>
+        </w:drawing>
+      </w:r>
+    </w:p>
+    <w:p>
+      <w:pPr>
         <w:pStyle w:val="ListParagraph"/>
         <w:numPr>
           <w:ilvl w:val="0"/>
@@ -1846,6 +2169,53 @@
     </w:p>
     <w:p>
       <w:pPr>
+        <w:rPr>
+          <w:rFonts w:ascii="Courier New" w:hAnsi="Courier New" w:cs="Courier New"/>
+        </w:rPr>
+      </w:pPr>
+      <w:r>
+        <w:rPr>
+          <w:noProof/>
+        </w:rPr>
+        <w:drawing>
+          <wp:inline distT="0" distB="0" distL="0" distR="0" wp14:anchorId="412190F1" wp14:editId="006DFAF4">
+            <wp:extent cx="5731510" cy="2167890"/>
+            <wp:effectExtent l="0" t="0" r="2540" b="3810"/>
+            <wp:docPr id="27" name="Picture 27"/>
+            <wp:cNvGraphicFramePr>
+              <a:graphicFrameLocks xmlns:a="http://schemas.openxmlformats.org/drawingml/2006/main" noChangeAspect="1"/>
+            </wp:cNvGraphicFramePr>
+            <a:graphic xmlns:a="http://schemas.openxmlformats.org/drawingml/2006/main">
+              <a:graphicData uri="http://schemas.openxmlformats.org/drawingml/2006/picture">
+                <pic:pic xmlns:pic="http://schemas.openxmlformats.org/drawingml/2006/picture">
+                  <pic:nvPicPr>
+                    <pic:cNvPr id="1" name=""/>
+                    <pic:cNvPicPr/>
+                  </pic:nvPicPr>
+                  <pic:blipFill>
+                    <a:blip r:embed="rId30"/>
+                    <a:stretch>
+                      <a:fillRect/>
+                    </a:stretch>
+                  </pic:blipFill>
+                  <pic:spPr>
+                    <a:xfrm>
+                      <a:off x="0" y="0"/>
+                      <a:ext cx="5731510" cy="2167890"/>
+                    </a:xfrm>
+                    <a:prstGeom prst="rect">
+                      <a:avLst/>
+                    </a:prstGeom>
+                  </pic:spPr>
+                </pic:pic>
+              </a:graphicData>
+            </a:graphic>
+          </wp:inline>
+        </w:drawing>
+      </w:r>
+    </w:p>
+    <w:p>
+      <w:pPr>
         <w:pStyle w:val="ListParagraph"/>
         <w:numPr>
           <w:ilvl w:val="0"/>
@@ -1859,6 +2229,7 @@
         <w:rPr>
           <w:rFonts w:ascii="Courier New" w:hAnsi="Courier New" w:cs="Courier New"/>
         </w:rPr>
+        <w:lastRenderedPageBreak/>
         <w:t xml:space="preserve">Write HDFS command to change file permission from </w:t>
       </w:r>
       <w:r>
@@ -1911,7 +2282,48 @@
         <w:t xml:space="preserve">-x for hdfstest.txt.  </w:t>
       </w:r>
     </w:p>
-    <w:p/>
+    <w:p>
+      <w:r>
+        <w:rPr>
+          <w:noProof/>
+        </w:rPr>
+        <w:drawing>
+          <wp:inline distT="0" distB="0" distL="0" distR="0" wp14:anchorId="78EE20A3" wp14:editId="62670459">
+            <wp:extent cx="5686425" cy="1485900"/>
+            <wp:effectExtent l="0" t="0" r="9525" b="0"/>
+            <wp:docPr id="28" name="Picture 28"/>
+            <wp:cNvGraphicFramePr>
+              <a:graphicFrameLocks xmlns:a="http://schemas.openxmlformats.org/drawingml/2006/main" noChangeAspect="1"/>
+            </wp:cNvGraphicFramePr>
+            <a:graphic xmlns:a="http://schemas.openxmlformats.org/drawingml/2006/main">
+              <a:graphicData uri="http://schemas.openxmlformats.org/drawingml/2006/picture">
+                <pic:pic xmlns:pic="http://schemas.openxmlformats.org/drawingml/2006/picture">
+                  <pic:nvPicPr>
+                    <pic:cNvPr id="1" name=""/>
+                    <pic:cNvPicPr/>
+                  </pic:nvPicPr>
+                  <pic:blipFill>
+                    <a:blip r:embed="rId31"/>
+                    <a:stretch>
+                      <a:fillRect/>
+                    </a:stretch>
+                  </pic:blipFill>
+                  <pic:spPr>
+                    <a:xfrm>
+                      <a:off x="0" y="0"/>
+                      <a:ext cx="5686425" cy="1485900"/>
+                    </a:xfrm>
+                    <a:prstGeom prst="rect">
+                      <a:avLst/>
+                    </a:prstGeom>
+                  </pic:spPr>
+                </pic:pic>
+              </a:graphicData>
+            </a:graphic>
+          </wp:inline>
+        </w:drawing>
+      </w:r>
+    </w:p>
     <w:sectPr>
       <w:pgSz w:w="11906" w:h="16838"/>
       <w:pgMar w:top="1440" w:right="1440" w:bottom="1440" w:left="1440" w:header="0" w:footer="0" w:gutter="0"/>

</xml_diff>